<commit_message>
Working on word document
</commit_message>
<xml_diff>
--- a/Microsoft Cloud Adoption Plan.docx
+++ b/Microsoft Cloud Adoption Plan.docx
@@ -414,8 +414,6 @@
         </w:rPr>
         <w:tab/>
       </w:r>
-      <w:bookmarkStart w:id="0" w:name="_GoBack"/>
-      <w:bookmarkEnd w:id="0"/>
     </w:p>
     <w:p>
       <w:pPr>
@@ -463,222 +461,159 @@
           <w:iCs/>
           <w:lang w:val="en-US"/>
         </w:rPr>
-        <w:t>Kell Pradsgaard Nielsen</w:t>
-      </w:r>
+        <w:t xml:space="preserve">Kell Pradsgaard Nielsen, Simon Brejnebjerg Jensen, Lars Normann Lund, Siamak Shamaee, Rami Jibreel, Kasper </w:t>
+      </w:r>
+      <w:proofErr w:type="spellStart"/>
       <w:r>
         <w:rPr>
           <w:i/>
           <w:iCs/>
           <w:lang w:val="en-US"/>
         </w:rPr>
-        <w:t xml:space="preserve">, </w:t>
-      </w:r>
+        <w:t>Kørup</w:t>
+      </w:r>
+      <w:proofErr w:type="spellEnd"/>
       <w:r>
         <w:rPr>
           <w:i/>
           <w:iCs/>
           <w:lang w:val="en-US"/>
         </w:rPr>
-        <w:t>Simon Brejnebjerg Jensen</w:t>
-      </w:r>
+        <w:t xml:space="preserve"> </w:t>
+      </w:r>
+      <w:proofErr w:type="spellStart"/>
       <w:r>
         <w:rPr>
           <w:i/>
           <w:iCs/>
           <w:lang w:val="en-US"/>
         </w:rPr>
-        <w:t xml:space="preserve">, </w:t>
-      </w:r>
+        <w:t>Trosborg</w:t>
+      </w:r>
+      <w:proofErr w:type="spellEnd"/>
       <w:r>
         <w:rPr>
           <w:i/>
           <w:iCs/>
           <w:lang w:val="en-US"/>
         </w:rPr>
-        <w:t>Lars Normann Lund</w:t>
-      </w:r>
+        <w:t xml:space="preserve"> and Gustav </w:t>
+      </w:r>
+      <w:proofErr w:type="spellStart"/>
       <w:r>
         <w:rPr>
           <w:i/>
           <w:iCs/>
           <w:lang w:val="en-US"/>
         </w:rPr>
-        <w:t xml:space="preserve">, </w:t>
-      </w:r>
+        <w:t>Sigen</w:t>
+      </w:r>
+      <w:proofErr w:type="spellEnd"/>
       <w:r>
         <w:rPr>
           <w:i/>
           <w:iCs/>
           <w:lang w:val="en-US"/>
         </w:rPr>
-        <w:t>Siamak Shamaee</w:t>
-      </w:r>
+        <w:t xml:space="preserve"> </w:t>
+      </w:r>
+      <w:proofErr w:type="spellStart"/>
       <w:r>
         <w:rPr>
           <w:i/>
           <w:iCs/>
           <w:lang w:val="en-US"/>
         </w:rPr>
-        <w:t xml:space="preserve">, </w:t>
-      </w:r>
+        <w:t>Ploug-Sørensen</w:t>
+      </w:r>
+      <w:proofErr w:type="spellEnd"/>
       <w:r>
         <w:rPr>
           <w:i/>
           <w:iCs/>
           <w:lang w:val="en-US"/>
         </w:rPr>
-        <w:t>Rami Jibreel</w:t>
-      </w:r>
-      <w:r>
-        <w:rPr>
-          <w:i/>
-          <w:iCs/>
+        <w:t>.</w:t>
+      </w:r>
+    </w:p>
+    <w:p>
+      <w:pPr>
+        <w:rPr>
+          <w:lang w:val="en-US"/>
+        </w:rPr>
+      </w:pPr>
+    </w:p>
+    <w:p>
+      <w:pPr>
+        <w:pStyle w:val="Heading3"/>
+        <w:rPr>
+          <w:lang w:val="en-US"/>
+        </w:rPr>
+      </w:pPr>
+      <w:r>
+        <w:rPr>
+          <w:lang w:val="en-US"/>
+        </w:rPr>
+        <w:lastRenderedPageBreak/>
+        <w:t>Cloud Strategy Team</w:t>
+      </w:r>
+      <w:r>
+        <w:rPr>
+          <w:lang w:val="en-US"/>
+        </w:rPr>
+        <w:tab/>
+      </w:r>
+      <w:r>
+        <w:rPr>
+          <w:lang w:val="en-US"/>
+        </w:rPr>
+        <w:tab/>
+      </w:r>
+    </w:p>
+    <w:p>
+      <w:pPr>
+        <w:rPr>
+          <w:lang w:val="en-US"/>
+        </w:rPr>
+      </w:pPr>
+      <w:r>
+        <w:rPr>
+          <w:lang w:val="en-US"/>
+        </w:rPr>
+        <w:t>Kell Pradsgaard Nielsen</w:t>
+      </w:r>
+      <w:r>
+        <w:rPr>
           <w:lang w:val="en-US"/>
         </w:rPr>
         <w:t xml:space="preserve">, </w:t>
       </w:r>
       <w:r>
         <w:rPr>
-          <w:i/>
-          <w:iCs/>
-          <w:lang w:val="en-US"/>
-        </w:rPr>
-        <w:t xml:space="preserve">Kasper </w:t>
-      </w:r>
-      <w:proofErr w:type="spellStart"/>
-      <w:r>
-        <w:rPr>
-          <w:i/>
-          <w:iCs/>
-          <w:lang w:val="en-US"/>
-        </w:rPr>
-        <w:t>Kørup</w:t>
-      </w:r>
-      <w:proofErr w:type="spellEnd"/>
-      <w:r>
-        <w:rPr>
-          <w:i/>
-          <w:iCs/>
-          <w:lang w:val="en-US"/>
-        </w:rPr>
-        <w:t xml:space="preserve"> </w:t>
-      </w:r>
-      <w:proofErr w:type="spellStart"/>
-      <w:r>
-        <w:rPr>
-          <w:i/>
-          <w:iCs/>
-          <w:lang w:val="en-US"/>
-        </w:rPr>
-        <w:t>Trosborg</w:t>
-      </w:r>
-      <w:proofErr w:type="spellEnd"/>
-      <w:r>
-        <w:rPr>
-          <w:i/>
-          <w:iCs/>
+          <w:lang w:val="en-US"/>
+        </w:rPr>
+        <w:t>Simon Brejnebjerg Jensen</w:t>
+      </w:r>
+      <w:r>
+        <w:rPr>
           <w:lang w:val="en-US"/>
         </w:rPr>
         <w:t xml:space="preserve"> and </w:t>
       </w:r>
       <w:r>
         <w:rPr>
-          <w:i/>
-          <w:iCs/>
-          <w:lang w:val="en-US"/>
-        </w:rPr>
-        <w:t xml:space="preserve">Gustav </w:t>
-      </w:r>
-      <w:proofErr w:type="spellStart"/>
-      <w:r>
-        <w:rPr>
-          <w:i/>
-          <w:iCs/>
-          <w:lang w:val="en-US"/>
-        </w:rPr>
-        <w:t>Sigen</w:t>
-      </w:r>
-      <w:proofErr w:type="spellEnd"/>
-      <w:r>
-        <w:rPr>
-          <w:i/>
-          <w:iCs/>
-          <w:lang w:val="en-US"/>
-        </w:rPr>
-        <w:t xml:space="preserve"> </w:t>
-      </w:r>
-      <w:proofErr w:type="spellStart"/>
-      <w:r>
-        <w:rPr>
-          <w:i/>
-          <w:iCs/>
-          <w:lang w:val="en-US"/>
-        </w:rPr>
-        <w:t>Ploug-Sørensen</w:t>
-      </w:r>
-      <w:proofErr w:type="spellEnd"/>
-      <w:r>
-        <w:rPr>
-          <w:i/>
-          <w:iCs/>
-          <w:lang w:val="en-US"/>
-        </w:rPr>
-        <w:t>.</w:t>
-      </w:r>
-    </w:p>
-    <w:p>
-      <w:pPr>
-        <w:rPr>
-          <w:lang w:val="en-US"/>
-        </w:rPr>
-      </w:pPr>
-    </w:p>
-    <w:p>
-      <w:pPr>
-        <w:pStyle w:val="Heading3"/>
-      </w:pPr>
-      <w:proofErr w:type="spellStart"/>
-      <w:r>
-        <w:lastRenderedPageBreak/>
-        <w:t>Cloud</w:t>
-      </w:r>
-      <w:proofErr w:type="spellEnd"/>
-      <w:r>
-        <w:t xml:space="preserve"> </w:t>
-      </w:r>
-      <w:proofErr w:type="spellStart"/>
-      <w:r>
-        <w:t>Strategy</w:t>
-      </w:r>
-      <w:proofErr w:type="spellEnd"/>
-      <w:r>
-        <w:t xml:space="preserve"> Team</w:t>
-      </w:r>
-      <w:r>
-        <w:tab/>
-      </w:r>
-      <w:r>
-        <w:tab/>
-      </w:r>
-    </w:p>
-    <w:p>
-      <w:r>
-        <w:t>Kell Pradsgaard Nielsen</w:t>
-      </w:r>
-      <w:r>
-        <w:t xml:space="preserve">, </w:t>
-      </w:r>
-      <w:r>
-        <w:t>Simon Brejnebjerg Jensen</w:t>
-      </w:r>
-      <w:r>
-        <w:t xml:space="preserve"> and </w:t>
-      </w:r>
-      <w:r>
+          <w:lang w:val="en-US"/>
+        </w:rPr>
         <w:t>Lars Normann Lund</w:t>
       </w:r>
     </w:p>
-    <w:p/>
+    <w:p>
+      <w:pPr>
+        <w:rPr>
+          <w:lang w:val="en-US"/>
+        </w:rPr>
+      </w:pPr>
+    </w:p>
     <w:p>
       <w:pPr>
         <w:pStyle w:val="Heading2"/>
@@ -1204,6 +1139,45 @@
     </w:p>
     <w:p>
       <w:pPr>
+        <w:rPr>
+          <w:rFonts w:asciiTheme="majorHAnsi" w:eastAsiaTheme="majorEastAsia" w:hAnsiTheme="majorHAnsi" w:cstheme="majorBidi"/>
+          <w:color w:val="2F5496" w:themeColor="accent1" w:themeShade="BF"/>
+          <w:sz w:val="26"/>
+          <w:szCs w:val="26"/>
+          <w:lang w:val="en-US"/>
+        </w:rPr>
+      </w:pPr>
+      <w:r>
+        <w:rPr>
+          <w:lang w:val="en-US"/>
+        </w:rPr>
+        <w:br w:type="page"/>
+      </w:r>
+    </w:p>
+    <w:p>
+      <w:pPr>
+        <w:pStyle w:val="Heading1"/>
+        <w:rPr>
+          <w:lang w:val="en-US"/>
+        </w:rPr>
+      </w:pPr>
+      <w:r>
+        <w:rPr>
+          <w:lang w:val="en-US"/>
+        </w:rPr>
+        <w:lastRenderedPageBreak/>
+        <w:t>Azure Roadmap</w:t>
+      </w:r>
+    </w:p>
+    <w:p>
+      <w:pPr>
+        <w:rPr>
+          <w:lang w:val="en-US"/>
+        </w:rPr>
+      </w:pPr>
+    </w:p>
+    <w:p>
+      <w:pPr>
         <w:pStyle w:val="Heading2"/>
         <w:rPr>
           <w:lang w:val="en-US"/>
@@ -1213,31 +1187,98 @@
         <w:rPr>
           <w:lang w:val="en-US"/>
         </w:rPr>
-        <w:t>Database structure have we decided to use (Naming, Schemas, Data sources, External database etc</w:t>
-      </w:r>
-      <w:r>
-        <w:rPr>
-          <w:lang w:val="en-US"/>
-        </w:rPr>
-        <w:t>.</w:t>
-      </w:r>
-      <w:r>
-        <w:rPr>
-          <w:lang w:val="en-US"/>
-        </w:rPr>
-        <w:t>)</w:t>
-      </w:r>
-    </w:p>
-    <w:p>
-      <w:pPr>
-        <w:rPr>
-          <w:lang w:val="en-US"/>
-        </w:rPr>
-      </w:pPr>
-    </w:p>
-    <w:p>
-      <w:pPr>
-        <w:pStyle w:val="Heading4"/>
+        <w:t xml:space="preserve">Database structure </w:t>
+      </w:r>
+    </w:p>
+    <w:p>
+      <w:pPr>
+        <w:rPr>
+          <w:lang w:val="en-US"/>
+        </w:rPr>
+      </w:pPr>
+    </w:p>
+    <w:p>
+      <w:pPr>
+        <w:rPr>
+          <w:lang w:val="en-US"/>
+        </w:rPr>
+      </w:pPr>
+      <w:r>
+        <w:rPr>
+          <w:lang w:val="en-US"/>
+        </w:rPr>
+        <w:t xml:space="preserve">The databases are all Azure SQL databases and they are all in the same SQL elastic pool. </w:t>
+      </w:r>
+      <w:r>
+        <w:rPr>
+          <w:lang w:val="en-US"/>
+        </w:rPr>
+        <w:t xml:space="preserve">For </w:t>
+      </w:r>
+      <w:r>
+        <w:rPr>
+          <w:lang w:val="en-US"/>
+        </w:rPr>
+        <w:t>now,</w:t>
+      </w:r>
+      <w:r>
+        <w:rPr>
+          <w:lang w:val="en-US"/>
+        </w:rPr>
+        <w:t xml:space="preserve"> t</w:t>
+      </w:r>
+      <w:r>
+        <w:rPr>
+          <w:lang w:val="en-US"/>
+        </w:rPr>
+        <w:t xml:space="preserve">he Pool got 400 </w:t>
+      </w:r>
+      <w:r>
+        <w:rPr>
+          <w:lang w:val="en-US"/>
+        </w:rPr>
+        <w:t>eDTU</w:t>
+      </w:r>
+      <w:r>
+        <w:rPr>
+          <w:lang w:val="en-US"/>
+        </w:rPr>
+        <w:t xml:space="preserve"> with a standard configuration,</w:t>
+      </w:r>
+      <w:r>
+        <w:rPr>
+          <w:lang w:val="en-US"/>
+        </w:rPr>
+        <w:t xml:space="preserve"> and each database are allowed t</w:t>
+      </w:r>
+      <w:r>
+        <w:rPr>
+          <w:lang w:val="en-US"/>
+        </w:rPr>
+        <w:t>o use a maximum of 300 DTUs.</w:t>
+      </w:r>
+      <w:r>
+        <w:rPr>
+          <w:lang w:val="en-US"/>
+        </w:rPr>
+        <w:t xml:space="preserve"> Currently there are 20 databases in the Pool i</w:t>
+      </w:r>
+      <w:r>
+        <w:rPr>
+          <w:lang w:val="en-US"/>
+        </w:rPr>
+        <w:t xml:space="preserve">ncluding 6 test databases. All incoming data integration goes through the bulk databases, and then uses external tables in the other databases to run the merge statement. This solution does not perform well with very large datasets, but for now we control the amount of incoming data in the integration applications. </w:t>
+      </w:r>
+    </w:p>
+    <w:p>
+      <w:pPr>
+        <w:rPr>
+          <w:lang w:val="en-US"/>
+        </w:rPr>
+      </w:pPr>
+    </w:p>
+    <w:p>
+      <w:pPr>
         <w:rPr>
           <w:lang w:val="en-US"/>
         </w:rPr>
@@ -1257,6 +1298,8 @@
       </w:pPr>
       <w:r>
         <w:rPr>
+          <w:b/>
+          <w:bCs/>
           <w:lang w:val="en-US"/>
         </w:rPr>
         <w:t>1st layer</w:t>
@@ -1304,15 +1347,10 @@
           <w:lang w:val="en-US"/>
         </w:rPr>
       </w:pPr>
-    </w:p>
-    <w:p>
-      <w:pPr>
-        <w:rPr>
-          <w:lang w:val="en-US"/>
-        </w:rPr>
-      </w:pPr>
-      <w:r>
-        <w:rPr>
+      <w:r>
+        <w:rPr>
+          <w:b/>
+          <w:bCs/>
           <w:lang w:val="en-US"/>
         </w:rPr>
         <w:t>2nd layer</w:t>
@@ -1339,24 +1377,31 @@
         <w:rPr>
           <w:lang w:val="en-US"/>
         </w:rPr>
-        <w:t xml:space="preserve">olds stuff that is widely used across the databases. UTC to CET table, holiday calendar along with mapping and meta data for the databases etc. </w:t>
-      </w:r>
-    </w:p>
-    <w:p>
-      <w:pPr>
-        <w:rPr>
-          <w:lang w:val="en-US"/>
-        </w:rPr>
-      </w:pPr>
-    </w:p>
-    <w:p>
-      <w:pPr>
-        <w:rPr>
-          <w:lang w:val="en-US"/>
-        </w:rPr>
-      </w:pPr>
-      <w:r>
-        <w:rPr>
+        <w:t xml:space="preserve">olds </w:t>
+      </w:r>
+      <w:r>
+        <w:rPr>
+          <w:lang w:val="en-US"/>
+        </w:rPr>
+        <w:t>data</w:t>
+      </w:r>
+      <w:r>
+        <w:rPr>
+          <w:lang w:val="en-US"/>
+        </w:rPr>
+        <w:t xml:space="preserve"> that is widely used across the databases. UTC to CET table, holiday calendar along with mapping and meta data for the databases etc. </w:t>
+      </w:r>
+    </w:p>
+    <w:p>
+      <w:pPr>
+        <w:rPr>
+          <w:lang w:val="en-US"/>
+        </w:rPr>
+      </w:pPr>
+      <w:r>
+        <w:rPr>
+          <w:b/>
+          <w:bCs/>
           <w:lang w:val="en-US"/>
         </w:rPr>
         <w:t>3rd layer</w:t>
@@ -1371,24 +1416,45 @@
         <w:rPr>
           <w:lang w:val="en-US"/>
         </w:rPr>
-        <w:t xml:space="preserve">s the external data layer. Here we store external data from various sources (PC, WS, EM, Tesla etc.). All data in the same format. </w:t>
-      </w:r>
-    </w:p>
-    <w:p>
-      <w:pPr>
-        <w:rPr>
-          <w:lang w:val="en-US"/>
-        </w:rPr>
-      </w:pPr>
-    </w:p>
-    <w:p>
-      <w:pPr>
-        <w:rPr>
-          <w:lang w:val="en-US"/>
-        </w:rPr>
-      </w:pPr>
-      <w:r>
-        <w:rPr>
+        <w:t>s the external data layer. Here we store external data from various sources (PC, WS, EM, Tesla</w:t>
+      </w:r>
+      <w:r>
+        <w:rPr>
+          <w:lang w:val="en-US"/>
+        </w:rPr>
+        <w:t xml:space="preserve">, </w:t>
+      </w:r>
+      <w:proofErr w:type="spellStart"/>
+      <w:r>
+        <w:rPr>
+          <w:lang w:val="en-US"/>
+        </w:rPr>
+        <w:t>Trayport</w:t>
+      </w:r>
+      <w:proofErr w:type="spellEnd"/>
+      <w:r>
+        <w:rPr>
+          <w:lang w:val="en-US"/>
+        </w:rPr>
+        <w:t xml:space="preserve"> </w:t>
+      </w:r>
+      <w:r>
+        <w:rPr>
+          <w:lang w:val="en-US"/>
+        </w:rPr>
+        <w:t xml:space="preserve">etc.). All data in the same format. </w:t>
+      </w:r>
+    </w:p>
+    <w:p>
+      <w:pPr>
+        <w:rPr>
+          <w:lang w:val="en-US"/>
+        </w:rPr>
+      </w:pPr>
+      <w:r>
+        <w:rPr>
+          <w:b/>
+          <w:bCs/>
           <w:lang w:val="en-US"/>
         </w:rPr>
         <w:t>4th layer</w:t>
@@ -1415,24 +1481,43 @@
         <w:rPr>
           <w:lang w:val="en-US"/>
         </w:rPr>
-        <w:t xml:space="preserve">s the working layer. Here each of the departments has their own database that may be structured however you like. Is used for working with the data, not for storing or showing to the end user.  </w:t>
-      </w:r>
-    </w:p>
-    <w:p>
-      <w:pPr>
-        <w:rPr>
-          <w:lang w:val="en-US"/>
-        </w:rPr>
-      </w:pPr>
-    </w:p>
-    <w:p>
-      <w:pPr>
-        <w:rPr>
-          <w:lang w:val="en-US"/>
-        </w:rPr>
-      </w:pPr>
-      <w:r>
-        <w:rPr>
+        <w:t xml:space="preserve">s the working layer. Here each of the departments has their own database that may be structured however </w:t>
+      </w:r>
+      <w:r>
+        <w:rPr>
+          <w:lang w:val="en-US"/>
+        </w:rPr>
+        <w:t>they</w:t>
+      </w:r>
+      <w:r>
+        <w:rPr>
+          <w:lang w:val="en-US"/>
+        </w:rPr>
+        <w:t xml:space="preserve"> like. </w:t>
+      </w:r>
+      <w:r>
+        <w:rPr>
+          <w:lang w:val="en-US"/>
+        </w:rPr>
+        <w:t>This layer i</w:t>
+      </w:r>
+      <w:r>
+        <w:rPr>
+          <w:lang w:val="en-US"/>
+        </w:rPr>
+        <w:t xml:space="preserve">s used for working with the data, not for storing or showing to the end user.  </w:t>
+      </w:r>
+    </w:p>
+    <w:p>
+      <w:pPr>
+        <w:rPr>
+          <w:lang w:val="en-US"/>
+        </w:rPr>
+      </w:pPr>
+      <w:r>
+        <w:rPr>
+          <w:b/>
+          <w:bCs/>
           <w:lang w:val="en-US"/>
         </w:rPr>
         <w:t>5th layer</w:t>
@@ -1481,13 +1566,6 @@
         </w:rPr>
         <w:t>c.</w:t>
       </w:r>
-    </w:p>
-    <w:p>
-      <w:pPr>
-        <w:rPr>
-          <w:lang w:val="en-US"/>
-        </w:rPr>
-      </w:pPr>
     </w:p>
     <w:p>
       <w:pPr>
@@ -1568,7 +1646,6 @@
         <w:rPr>
           <w:lang w:val="en-US" w:eastAsia="da-DK"/>
         </w:rPr>
-        <w:lastRenderedPageBreak/>
         <w:t>Proced</w:t>
       </w:r>
       <w:r>
@@ -1728,6 +1805,2002 @@
           <w:lang w:val="en-US" w:eastAsia="da-DK"/>
         </w:rPr>
         <w:t>Procedure: 3_ImportExternal_Tennet_NLTennetGrabber</w:t>
+      </w:r>
+    </w:p>
+    <w:p>
+      <w:pPr>
+        <w:rPr>
+          <w:lang w:val="en-US"/>
+        </w:rPr>
+      </w:pPr>
+    </w:p>
+    <w:p>
+      <w:pPr>
+        <w:pStyle w:val="Heading3"/>
+        <w:rPr>
+          <w:lang w:val="en-US"/>
+        </w:rPr>
+      </w:pPr>
+      <w:r>
+        <w:rPr>
+          <w:lang w:val="en-US"/>
+        </w:rPr>
+        <w:t xml:space="preserve">Review our current Azure </w:t>
+      </w:r>
+      <w:r>
+        <w:rPr>
+          <w:lang w:val="en-US"/>
+        </w:rPr>
+        <w:t>SQL</w:t>
+      </w:r>
+      <w:r>
+        <w:rPr>
+          <w:lang w:val="en-US"/>
+        </w:rPr>
+        <w:t xml:space="preserve"> setup</w:t>
+      </w:r>
+    </w:p>
+    <w:p>
+      <w:pPr>
+        <w:rPr>
+          <w:lang w:val="en-US"/>
+        </w:rPr>
+      </w:pPr>
+      <w:r>
+        <w:rPr>
+          <w:lang w:val="en-US"/>
+        </w:rPr>
+        <w:t xml:space="preserve">We need to figure out, if this is the best approach for using Azure SQL Server. We wanted to go serverless, and not just copy our current setup on </w:t>
+      </w:r>
+      <w:r>
+        <w:rPr>
+          <w:lang w:val="en-US"/>
+        </w:rPr>
+        <w:t xml:space="preserve">to </w:t>
+      </w:r>
+      <w:r>
+        <w:rPr>
+          <w:lang w:val="en-US"/>
+        </w:rPr>
+        <w:t xml:space="preserve">Azure. </w:t>
+      </w:r>
+      <w:r>
+        <w:rPr>
+          <w:lang w:val="en-US"/>
+        </w:rPr>
+        <w:t xml:space="preserve">Because we where not able to do cross database queries, we decided to use External Tables, to access data from other databases. This comes with some performance issues, but we are aware of the possible problems, and try to handle the data when we integrate into the databases, and when we query from the databases. </w:t>
+      </w:r>
+    </w:p>
+    <w:p>
+      <w:pPr>
+        <w:rPr>
+          <w:lang w:val="en-US"/>
+        </w:rPr>
+      </w:pPr>
+      <w:r>
+        <w:rPr>
+          <w:lang w:val="en-US"/>
+        </w:rPr>
+        <w:lastRenderedPageBreak/>
+        <w:t xml:space="preserve">We need to figure out, if we are missing out on something. Will this setup preform when we scale up? </w:t>
+      </w:r>
+    </w:p>
+    <w:p>
+      <w:pPr>
+        <w:pStyle w:val="Heading3"/>
+        <w:rPr>
+          <w:lang w:val="en-US"/>
+        </w:rPr>
+      </w:pPr>
+      <w:r>
+        <w:rPr>
+          <w:lang w:val="en-US"/>
+        </w:rPr>
+        <w:t>Azure Database Access</w:t>
+      </w:r>
+    </w:p>
+    <w:p>
+      <w:pPr>
+        <w:rPr>
+          <w:lang w:val="en-US"/>
+        </w:rPr>
+      </w:pPr>
+      <w:r>
+        <w:rPr>
+          <w:lang w:val="en-US"/>
+        </w:rPr>
+        <w:t>Currently we use SQL Server Au</w:t>
+      </w:r>
+      <w:r>
+        <w:rPr>
+          <w:lang w:val="en-US"/>
+        </w:rPr>
+        <w:t>thentication</w:t>
+      </w:r>
+      <w:r>
+        <w:rPr>
+          <w:lang w:val="en-US"/>
+        </w:rPr>
+        <w:t xml:space="preserve"> to access the databases, but we could use Azure AD</w:t>
+      </w:r>
+      <w:r>
+        <w:rPr>
+          <w:lang w:val="en-US"/>
+        </w:rPr>
+        <w:t xml:space="preserve">. If we use Azure AD, we do not have control of AD groups. This could slow the development process. </w:t>
+      </w:r>
+    </w:p>
+    <w:p>
+      <w:pPr>
+        <w:rPr>
+          <w:lang w:val="en-US"/>
+        </w:rPr>
+      </w:pPr>
+      <w:r>
+        <w:rPr>
+          <w:lang w:val="en-US"/>
+        </w:rPr>
+        <w:t>Should we use Azure active directory? Should we use our own domain, to avoid delays for IT-Operation?</w:t>
+      </w:r>
+    </w:p>
+    <w:p>
+      <w:pPr>
+        <w:rPr>
+          <w:lang w:val="en-US"/>
+        </w:rPr>
+      </w:pPr>
+    </w:p>
+    <w:p>
+      <w:pPr>
+        <w:pStyle w:val="Heading3"/>
+        <w:rPr>
+          <w:lang w:val="en-US"/>
+        </w:rPr>
+      </w:pPr>
+      <w:r>
+        <w:rPr>
+          <w:lang w:val="en-US"/>
+        </w:rPr>
+        <w:t>Schedule job on Azure SQL Database</w:t>
+      </w:r>
+    </w:p>
+    <w:p>
+      <w:pPr>
+        <w:rPr>
+          <w:lang w:val="en-US"/>
+        </w:rPr>
+      </w:pPr>
+      <w:r>
+        <w:rPr>
+          <w:lang w:val="en-US"/>
+        </w:rPr>
+        <w:t xml:space="preserve">We will use Azure functions for scheduling job on the Azure SQL server. </w:t>
+      </w:r>
+    </w:p>
+    <w:p>
+      <w:pPr>
+        <w:pStyle w:val="Heading3"/>
+        <w:rPr>
+          <w:lang w:val="en-US"/>
+        </w:rPr>
+      </w:pPr>
+    </w:p>
+    <w:p>
+      <w:pPr>
+        <w:pStyle w:val="Heading3"/>
+        <w:rPr>
+          <w:lang w:val="en-US"/>
+        </w:rPr>
+      </w:pPr>
+      <w:r>
+        <w:rPr>
+          <w:lang w:val="en-US"/>
+        </w:rPr>
+        <w:t>Azure SQL Database backup</w:t>
+      </w:r>
+    </w:p>
+    <w:p>
+      <w:pPr>
+        <w:rPr>
+          <w:lang w:val="en-US"/>
+        </w:rPr>
+      </w:pPr>
+      <w:r>
+        <w:rPr>
+          <w:lang w:val="en-US"/>
+        </w:rPr>
+        <w:t xml:space="preserve">We need to figure out how to restore databases from backup. The backup should be made separately for the </w:t>
+      </w:r>
+      <w:r>
+        <w:rPr>
+          <w:lang w:val="en-US"/>
+        </w:rPr>
+        <w:t>databases. Some</w:t>
+      </w:r>
+      <w:r>
+        <w:rPr>
+          <w:lang w:val="en-US"/>
+        </w:rPr>
+        <w:t xml:space="preserve"> databases</w:t>
+      </w:r>
+      <w:r>
+        <w:rPr>
+          <w:lang w:val="en-US"/>
+        </w:rPr>
+        <w:t xml:space="preserve"> only need backup daily, and some should have backup every hour. We</w:t>
+      </w:r>
+      <w:r>
+        <w:rPr>
+          <w:lang w:val="en-US"/>
+        </w:rPr>
+        <w:t xml:space="preserve"> should define </w:t>
+      </w:r>
+      <w:r>
+        <w:rPr>
+          <w:lang w:val="en-US"/>
+        </w:rPr>
+        <w:t>how difficult it is to recreate the data.</w:t>
+      </w:r>
+      <w:bookmarkStart w:id="0" w:name="_GoBack"/>
+      <w:bookmarkEnd w:id="0"/>
+      <w:r>
+        <w:rPr>
+          <w:lang w:val="en-US"/>
+        </w:rPr>
+        <w:t xml:space="preserve"> This should be applied for all </w:t>
+      </w:r>
+      <w:proofErr w:type="spellStart"/>
+      <w:r>
+        <w:rPr>
+          <w:lang w:val="en-US"/>
+        </w:rPr>
+        <w:t>soultions</w:t>
+      </w:r>
+      <w:proofErr w:type="spellEnd"/>
+      <w:r>
+        <w:rPr>
+          <w:lang w:val="en-US"/>
+        </w:rPr>
+        <w:t>.</w:t>
+      </w:r>
+    </w:p>
+    <w:p>
+      <w:pPr>
+        <w:rPr>
+          <w:lang w:val="en-US"/>
+        </w:rPr>
+      </w:pPr>
+    </w:p>
+    <w:p>
+      <w:pPr>
+        <w:pStyle w:val="Heading2"/>
+        <w:rPr>
+          <w:lang w:val="en-US"/>
+        </w:rPr>
+      </w:pPr>
+      <w:r>
+        <w:rPr>
+          <w:lang w:val="en-US"/>
+        </w:rPr>
+        <w:t>Data integration applications</w:t>
+      </w:r>
+    </w:p>
+    <w:p>
+      <w:pPr>
+        <w:rPr>
+          <w:lang w:val="en-US"/>
+        </w:rPr>
+      </w:pPr>
+    </w:p>
+    <w:p>
+      <w:pPr>
+        <w:rPr>
+          <w:lang w:val="en-US"/>
+        </w:rPr>
+      </w:pPr>
+      <w:r>
+        <w:rPr>
+          <w:lang w:val="en-US"/>
+        </w:rPr>
+        <w:t xml:space="preserve">Application could be programmed in </w:t>
+      </w:r>
+      <w:r>
+        <w:rPr>
+          <w:lang w:val="en-US"/>
+        </w:rPr>
+        <w:t>R, C# .NET Core, C# .NET framework</w:t>
+      </w:r>
+      <w:r>
+        <w:rPr>
+          <w:lang w:val="en-US"/>
+        </w:rPr>
+        <w:t xml:space="preserve"> or python.</w:t>
+      </w:r>
+      <w:r>
+        <w:rPr>
+          <w:lang w:val="en-US"/>
+        </w:rPr>
+        <w:t xml:space="preserve"> </w:t>
+      </w:r>
+      <w:r>
+        <w:rPr>
+          <w:lang w:val="en-US"/>
+        </w:rPr>
+        <w:t>We want to deploy the code using:</w:t>
+      </w:r>
+    </w:p>
+    <w:p>
+      <w:pPr>
+        <w:pStyle w:val="ListParagraph"/>
+        <w:numPr>
+          <w:ilvl w:val="0"/>
+          <w:numId w:val="2"/>
+        </w:numPr>
+        <w:rPr>
+          <w:lang w:val="en-US"/>
+        </w:rPr>
+      </w:pPr>
+      <w:r>
+        <w:rPr>
+          <w:lang w:val="en-US"/>
+        </w:rPr>
+        <w:t>Azure Functions</w:t>
+      </w:r>
+    </w:p>
+    <w:p>
+      <w:pPr>
+        <w:pStyle w:val="ListParagraph"/>
+        <w:numPr>
+          <w:ilvl w:val="0"/>
+          <w:numId w:val="2"/>
+        </w:numPr>
+        <w:rPr>
+          <w:lang w:val="en-US"/>
+        </w:rPr>
+      </w:pPr>
+      <w:r>
+        <w:rPr>
+          <w:lang w:val="en-US"/>
+        </w:rPr>
+        <w:t>Durable Functions</w:t>
+      </w:r>
+    </w:p>
+    <w:p>
+      <w:pPr>
+        <w:pStyle w:val="ListParagraph"/>
+        <w:numPr>
+          <w:ilvl w:val="0"/>
+          <w:numId w:val="2"/>
+        </w:numPr>
+        <w:rPr>
+          <w:lang w:val="en-US"/>
+        </w:rPr>
+      </w:pPr>
+      <w:r>
+        <w:rPr>
+          <w:lang w:val="en-US"/>
+        </w:rPr>
+        <w:t xml:space="preserve">Docker </w:t>
+      </w:r>
+      <w:r>
+        <w:rPr>
+          <w:lang w:val="en-US"/>
+        </w:rPr>
+        <w:t>C</w:t>
+      </w:r>
+      <w:r>
+        <w:rPr>
+          <w:lang w:val="en-US"/>
+        </w:rPr>
+        <w:t>ontainer</w:t>
+      </w:r>
+    </w:p>
+    <w:p>
+      <w:pPr>
+        <w:pStyle w:val="ListParagraph"/>
+        <w:numPr>
+          <w:ilvl w:val="0"/>
+          <w:numId w:val="2"/>
+        </w:numPr>
+        <w:rPr>
+          <w:lang w:val="en-US"/>
+        </w:rPr>
+      </w:pPr>
+      <w:r>
+        <w:rPr>
+          <w:lang w:val="en-US"/>
+        </w:rPr>
+        <w:t>Virtual Machines</w:t>
+      </w:r>
+    </w:p>
+    <w:p>
+      <w:pPr>
+        <w:rPr>
+          <w:lang w:val="en-US"/>
+        </w:rPr>
+      </w:pPr>
+    </w:p>
+    <w:p>
+      <w:pPr>
+        <w:pStyle w:val="Heading3"/>
+        <w:rPr>
+          <w:lang w:val="en-US"/>
+        </w:rPr>
+      </w:pPr>
+      <w:r>
+        <w:rPr>
+          <w:lang w:val="en-US"/>
+        </w:rPr>
+        <w:t>Azure functions</w:t>
+      </w:r>
+    </w:p>
+    <w:p>
+      <w:pPr>
+        <w:rPr>
+          <w:lang w:val="en-US"/>
+        </w:rPr>
+      </w:pPr>
+      <w:r>
+        <w:rPr>
+          <w:lang w:val="en-US"/>
+        </w:rPr>
+        <w:t xml:space="preserve">Azure </w:t>
+      </w:r>
+      <w:r>
+        <w:rPr>
+          <w:lang w:val="en-US"/>
+        </w:rPr>
+        <w:t>F</w:t>
+      </w:r>
+      <w:r>
+        <w:rPr>
+          <w:lang w:val="en-US"/>
+        </w:rPr>
+        <w:t>unctions should be deployed using Consumption or Premium plan. This will have a m</w:t>
+      </w:r>
+      <w:r>
+        <w:rPr>
+          <w:lang w:val="en-US"/>
+        </w:rPr>
+        <w:t>a</w:t>
+      </w:r>
+      <w:r>
+        <w:rPr>
+          <w:lang w:val="en-US"/>
+        </w:rPr>
+        <w:t xml:space="preserve">ximum </w:t>
+      </w:r>
+      <w:r>
+        <w:rPr>
+          <w:lang w:val="en-US"/>
+        </w:rPr>
+        <w:t xml:space="preserve">duration at 10 minutes. By using </w:t>
+      </w:r>
+      <w:r>
+        <w:rPr>
+          <w:lang w:val="en-US"/>
+        </w:rPr>
+        <w:t>Single responsibility principle</w:t>
+      </w:r>
+      <w:r>
+        <w:rPr>
+          <w:lang w:val="en-US"/>
+        </w:rPr>
+        <w:t xml:space="preserve"> and Durable Functions, we can handle longer running code. We need to code Azure Functions in </w:t>
+      </w:r>
+      <w:r>
+        <w:rPr>
+          <w:lang w:val="en-US"/>
+        </w:rPr>
+        <w:t>C# .NET Core</w:t>
+      </w:r>
+      <w:r>
+        <w:rPr>
+          <w:lang w:val="en-US"/>
+        </w:rPr>
+        <w:t xml:space="preserve"> and python.</w:t>
+      </w:r>
+    </w:p>
+    <w:p>
+      <w:pPr>
+        <w:rPr>
+          <w:lang w:val="en-US"/>
+        </w:rPr>
+      </w:pPr>
+    </w:p>
+    <w:p>
+      <w:pPr>
+        <w:pStyle w:val="Heading3"/>
+        <w:rPr>
+          <w:lang w:val="en-US"/>
+        </w:rPr>
+      </w:pPr>
+      <w:r>
+        <w:rPr>
+          <w:lang w:val="en-US"/>
+        </w:rPr>
+        <w:t>Durable Functions</w:t>
+      </w:r>
+    </w:p>
+    <w:p>
+      <w:pPr>
+        <w:rPr>
+          <w:lang w:val="en-US"/>
+        </w:rPr>
+      </w:pPr>
+      <w:r>
+        <w:rPr>
+          <w:lang w:val="en-US"/>
+        </w:rPr>
+        <w:t>Should be used when we need to o</w:t>
+      </w:r>
+      <w:r>
+        <w:rPr>
+          <w:lang w:val="en-US"/>
+        </w:rPr>
+        <w:t>rchestrat</w:t>
+      </w:r>
+      <w:r>
+        <w:rPr>
+          <w:lang w:val="en-US"/>
+        </w:rPr>
+        <w:t>e multiple functions or need to run the same function multiple times. We should be able to run most of our C# code in Durable Functions or Azure Functions.</w:t>
+      </w:r>
+    </w:p>
+    <w:p>
+      <w:pPr>
+        <w:rPr>
+          <w:lang w:val="en-US"/>
+        </w:rPr>
+      </w:pPr>
+    </w:p>
+    <w:p>
+      <w:pPr>
+        <w:pStyle w:val="Heading3"/>
+        <w:rPr>
+          <w:lang w:val="en-US"/>
+        </w:rPr>
+      </w:pPr>
+      <w:r>
+        <w:rPr>
+          <w:lang w:val="en-US"/>
+        </w:rPr>
+        <w:t>Docker Container</w:t>
+      </w:r>
+    </w:p>
+    <w:p>
+      <w:pPr>
+        <w:rPr>
+          <w:lang w:val="en-US"/>
+        </w:rPr>
+      </w:pPr>
+      <w:r>
+        <w:rPr>
+          <w:lang w:val="en-US"/>
+        </w:rPr>
+        <w:t xml:space="preserve">We want to </w:t>
+      </w:r>
+      <w:r>
+        <w:rPr>
+          <w:lang w:val="en-US"/>
+        </w:rPr>
+        <w:t>run</w:t>
+      </w:r>
+      <w:r>
+        <w:rPr>
+          <w:lang w:val="en-US"/>
+        </w:rPr>
+        <w:t xml:space="preserve"> </w:t>
+      </w:r>
+      <w:r>
+        <w:rPr>
+          <w:lang w:val="en-US"/>
+        </w:rPr>
+        <w:t xml:space="preserve">R code </w:t>
+      </w:r>
+      <w:r>
+        <w:rPr>
+          <w:lang w:val="en-US"/>
+        </w:rPr>
+        <w:t xml:space="preserve">on Azure </w:t>
+      </w:r>
+      <w:r>
+        <w:rPr>
+          <w:lang w:val="en-US"/>
+        </w:rPr>
+        <w:t>using Docker Container</w:t>
+      </w:r>
+      <w:r>
+        <w:rPr>
+          <w:lang w:val="en-US"/>
+        </w:rPr>
+        <w:t xml:space="preserve">. It can be deployed and build in </w:t>
+      </w:r>
+      <w:r>
+        <w:rPr>
+          <w:lang w:val="en-US"/>
+        </w:rPr>
+        <w:t>Azure Container Registry</w:t>
+      </w:r>
+      <w:r>
+        <w:rPr>
+          <w:lang w:val="en-US"/>
+        </w:rPr>
+        <w:t xml:space="preserve"> and </w:t>
+      </w:r>
+      <w:r>
+        <w:rPr>
+          <w:lang w:val="en-US"/>
+        </w:rPr>
+        <w:t>Container Instance</w:t>
+      </w:r>
+      <w:r>
+        <w:rPr>
+          <w:lang w:val="en-US"/>
+        </w:rPr>
+        <w:t xml:space="preserve"> will be used to schedule and run the containers. </w:t>
+      </w:r>
+    </w:p>
+    <w:p>
+      <w:pPr>
+        <w:rPr>
+          <w:lang w:val="en-US"/>
+        </w:rPr>
+      </w:pPr>
+      <w:r>
+        <w:rPr>
+          <w:lang w:val="en-US"/>
+        </w:rPr>
+        <w:lastRenderedPageBreak/>
+        <w:t>We have looked into Kubernetes, but find it to difficult to get started with for now. But later on, we should explorer the benefits by using Kubernetes with Docker.</w:t>
+      </w:r>
+    </w:p>
+    <w:p>
+      <w:pPr>
+        <w:rPr>
+          <w:lang w:val="en-US"/>
+        </w:rPr>
+      </w:pPr>
+    </w:p>
+    <w:p>
+      <w:pPr>
+        <w:pStyle w:val="Heading3"/>
+        <w:rPr>
+          <w:lang w:val="en-US"/>
+        </w:rPr>
+      </w:pPr>
+      <w:r>
+        <w:rPr>
+          <w:lang w:val="en-US"/>
+        </w:rPr>
+        <w:t>Virtual Machines</w:t>
+      </w:r>
+    </w:p>
+    <w:p>
+      <w:pPr>
+        <w:rPr>
+          <w:lang w:val="en-US"/>
+        </w:rPr>
+      </w:pPr>
+      <w:r>
+        <w:rPr>
+          <w:lang w:val="en-US"/>
+        </w:rPr>
+        <w:t>We will use virtual machines when we cannot run the code using Azure Functions, Containers or other serverless/cloud solutions.</w:t>
+      </w:r>
+    </w:p>
+    <w:p>
+      <w:pPr>
+        <w:rPr>
+          <w:lang w:val="en-US"/>
+        </w:rPr>
+      </w:pPr>
+    </w:p>
+    <w:p>
+      <w:pPr>
+        <w:pStyle w:val="Heading2"/>
+        <w:rPr>
+          <w:lang w:val="en-US"/>
+        </w:rPr>
+      </w:pPr>
+      <w:r>
+        <w:rPr>
+          <w:lang w:val="en-US"/>
+        </w:rPr>
+        <w:t>Logging</w:t>
+      </w:r>
+    </w:p>
+    <w:p>
+      <w:pPr>
+        <w:rPr>
+          <w:lang w:val="en-US"/>
+        </w:rPr>
+      </w:pPr>
+    </w:p>
+    <w:p>
+      <w:pPr>
+        <w:rPr>
+          <w:lang w:val="en-US"/>
+        </w:rPr>
+      </w:pPr>
+      <w:r>
+        <w:rPr>
+          <w:lang w:val="en-US"/>
+        </w:rPr>
+        <w:t xml:space="preserve">For logging we could use </w:t>
+      </w:r>
+      <w:r>
+        <w:rPr>
+          <w:lang w:val="en-US"/>
+        </w:rPr>
+        <w:t>Log Analytics</w:t>
+      </w:r>
+      <w:r>
+        <w:rPr>
+          <w:lang w:val="en-US"/>
+        </w:rPr>
+        <w:t xml:space="preserve"> or</w:t>
+      </w:r>
+      <w:r>
+        <w:rPr>
+          <w:lang w:val="en-US"/>
+        </w:rPr>
+        <w:t xml:space="preserve"> Azure Files</w:t>
+      </w:r>
+      <w:r>
+        <w:rPr>
+          <w:lang w:val="en-US"/>
+        </w:rPr>
+        <w:t xml:space="preserve"> to store a log file. To notify about error we should be able to set this up in Log Analytics. This solution could be very expensive, and we need to log only the absolute necessary messages to Log analytics. We could write more </w:t>
+      </w:r>
+      <w:r>
+        <w:rPr>
+          <w:lang w:val="en-US"/>
+        </w:rPr>
+        <w:t>comprehensive log files to Azure files.</w:t>
+      </w:r>
+    </w:p>
+    <w:p>
+      <w:pPr>
+        <w:rPr>
+          <w:lang w:val="en-US"/>
+        </w:rPr>
+      </w:pPr>
+    </w:p>
+    <w:p>
+      <w:pPr>
+        <w:pStyle w:val="Heading2"/>
+        <w:rPr>
+          <w:lang w:val="en-US"/>
+        </w:rPr>
+      </w:pPr>
+      <w:r>
+        <w:rPr>
+          <w:lang w:val="en-US"/>
+        </w:rPr>
+        <w:t xml:space="preserve">How to present the data for then traders </w:t>
+      </w:r>
+    </w:p>
+    <w:p>
+      <w:pPr>
+        <w:rPr>
+          <w:lang w:val="en-US"/>
+        </w:rPr>
+      </w:pPr>
+    </w:p>
+    <w:p>
+      <w:pPr>
+        <w:rPr>
+          <w:lang w:val="en-US"/>
+        </w:rPr>
+      </w:pPr>
+      <w:r>
+        <w:rPr>
+          <w:lang w:val="en-US"/>
+        </w:rPr>
+        <w:t>We need to find at solution for phasing out our Excel sheet. The solution should be hosted in the cloud, and with the right security, be accessible anywhere. The trader should be able to trigger calculation f</w:t>
+      </w:r>
+      <w:r>
+        <w:rPr>
+          <w:lang w:val="en-US"/>
+        </w:rPr>
+        <w:t>rom</w:t>
+      </w:r>
+      <w:r>
+        <w:rPr>
+          <w:lang w:val="en-US"/>
+        </w:rPr>
+        <w:t xml:space="preserve"> the presentation layer, and run calculations on Azure SQL Server, R code in Docker Containers or Azure functions. Preferably all </w:t>
+      </w:r>
+      <w:r>
+        <w:rPr>
+          <w:lang w:val="en-US"/>
+        </w:rPr>
+        <w:t>methods. The trader should be able to pass parameters for the calculations.</w:t>
+      </w:r>
+    </w:p>
+    <w:p>
+      <w:pPr>
+        <w:rPr>
+          <w:lang w:val="en-US"/>
+        </w:rPr>
+      </w:pPr>
+      <w:r>
+        <w:rPr>
+          <w:lang w:val="en-US"/>
+        </w:rPr>
+        <w:t>The result from these calculations should be shown in the presentation layer and for different users at the same time. The users should get the calculation by refreshing the screen or the data would be streamed to the screens.</w:t>
+      </w:r>
+    </w:p>
+    <w:p>
+      <w:pPr>
+        <w:rPr>
+          <w:lang w:val="en-US"/>
+        </w:rPr>
+      </w:pPr>
+    </w:p>
+    <w:p>
+      <w:pPr>
+        <w:pStyle w:val="Heading2"/>
+        <w:rPr>
+          <w:lang w:val="en-US"/>
+        </w:rPr>
+      </w:pPr>
+      <w:r>
+        <w:rPr>
+          <w:lang w:val="en-US"/>
+        </w:rPr>
+        <w:t>File share on Azure</w:t>
+      </w:r>
+    </w:p>
+    <w:p>
+      <w:pPr>
+        <w:rPr>
+          <w:lang w:val="en-US"/>
+        </w:rPr>
+      </w:pPr>
+    </w:p>
+    <w:p>
+      <w:pPr>
+        <w:rPr>
+          <w:lang w:val="en-US"/>
+        </w:rPr>
+      </w:pPr>
+      <w:r>
+        <w:rPr>
+          <w:lang w:val="en-US"/>
+        </w:rPr>
+        <w:t>File-share in Azure/SharePoint?</w:t>
+      </w:r>
+    </w:p>
+    <w:p>
+      <w:pPr>
+        <w:rPr>
+          <w:lang w:val="en-US"/>
+        </w:rPr>
+      </w:pPr>
+    </w:p>
+    <w:p>
+      <w:pPr>
+        <w:pStyle w:val="Heading2"/>
+        <w:rPr>
+          <w:lang w:val="en-US"/>
+        </w:rPr>
+      </w:pPr>
+      <w:r>
+        <w:rPr>
+          <w:lang w:val="en-US"/>
+        </w:rPr>
+        <w:t>Resources Backup</w:t>
+      </w:r>
+    </w:p>
+    <w:p>
+      <w:pPr>
+        <w:rPr>
+          <w:lang w:val="en-US"/>
+        </w:rPr>
+      </w:pPr>
+    </w:p>
+    <w:p>
+      <w:pPr>
+        <w:rPr>
+          <w:lang w:val="en-US"/>
+        </w:rPr>
+      </w:pPr>
+      <w:r>
+        <w:rPr>
+          <w:lang w:val="en-US"/>
+        </w:rPr>
+        <w:t xml:space="preserve">We should create backup for all resources and use source control for all resources deployed to Azure. </w:t>
+      </w:r>
+    </w:p>
+    <w:p>
+      <w:pPr>
+        <w:rPr>
+          <w:lang w:val="en-US"/>
+        </w:rPr>
+      </w:pPr>
+      <w:r>
+        <w:rPr>
+          <w:lang w:val="en-US"/>
+        </w:rPr>
+        <w:t>We should apply backup for</w:t>
+      </w:r>
+      <w:r>
+        <w:rPr>
+          <w:lang w:val="en-US"/>
+        </w:rPr>
+        <w:t xml:space="preserve"> all</w:t>
+      </w:r>
+      <w:r>
+        <w:rPr>
+          <w:lang w:val="en-US"/>
+        </w:rPr>
+        <w:t xml:space="preserve"> the resources, and should be able recreate the</w:t>
+      </w:r>
+      <w:r>
+        <w:rPr>
+          <w:lang w:val="en-US"/>
+        </w:rPr>
+        <w:t>m</w:t>
+      </w:r>
+      <w:r>
+        <w:rPr>
+          <w:lang w:val="en-US"/>
+        </w:rPr>
+        <w:t xml:space="preserve"> from the backup.</w:t>
+      </w:r>
+    </w:p>
+    <w:p>
+      <w:pPr>
+        <w:rPr>
+          <w:lang w:val="en-US"/>
+        </w:rPr>
+      </w:pPr>
+      <w:r>
+        <w:rPr>
+          <w:lang w:val="en-US"/>
+        </w:rPr>
+        <w:br w:type="page"/>
+      </w:r>
+    </w:p>
+    <w:p>
+      <w:pPr>
+        <w:pStyle w:val="Heading1"/>
+        <w:jc w:val="center"/>
+        <w:rPr>
+          <w:b/>
+          <w:bCs/>
+          <w:sz w:val="36"/>
+          <w:szCs w:val="36"/>
+          <w:lang w:val="en-US"/>
+        </w:rPr>
+      </w:pPr>
+      <w:r>
+        <w:rPr>
+          <w:b/>
+          <w:bCs/>
+          <w:sz w:val="36"/>
+          <w:szCs w:val="36"/>
+          <w:lang w:val="en-US"/>
+        </w:rPr>
+        <w:lastRenderedPageBreak/>
+        <w:t>Azure Roadmap (Phase 1)</w:t>
+      </w:r>
+    </w:p>
+    <w:p>
+      <w:pPr>
+        <w:rPr>
+          <w:lang w:val="en-US"/>
+        </w:rPr>
+      </w:pPr>
+    </w:p>
+    <w:p>
+      <w:pPr>
+        <w:rPr>
+          <w:lang w:val="en-US"/>
+        </w:rPr>
+      </w:pPr>
+    </w:p>
+    <w:p>
+      <w:pPr>
+        <w:pStyle w:val="Heading2"/>
+        <w:rPr>
+          <w:lang w:val="en-US"/>
+        </w:rPr>
+      </w:pPr>
+      <w:r>
+        <w:rPr>
+          <w:lang w:val="en-US"/>
+        </w:rPr>
+        <w:t>Step (1) Proof of concept (</w:t>
+      </w:r>
+      <w:r>
+        <w:rPr>
+          <w:lang w:val="en-US"/>
+        </w:rPr>
+        <w:t xml:space="preserve">1 </w:t>
+      </w:r>
+      <w:r>
+        <w:rPr>
+          <w:lang w:val="en-US"/>
+        </w:rPr>
+        <w:t>Week)</w:t>
+      </w:r>
+    </w:p>
+    <w:p>
+      <w:pPr>
+        <w:ind w:firstLine="1304"/>
+        <w:rPr>
+          <w:lang w:val="en-US"/>
+        </w:rPr>
+      </w:pPr>
+      <w:r>
+        <w:rPr>
+          <w:rStyle w:val="IntenseEmphasis"/>
+          <w:lang w:val="en-US"/>
+        </w:rPr>
+        <w:t>Tasks</w:t>
+      </w:r>
+      <w:r>
+        <w:rPr>
+          <w:lang w:val="en-US"/>
+        </w:rPr>
+        <w:t>:</w:t>
+      </w:r>
+    </w:p>
+    <w:p>
+      <w:pPr>
+        <w:pStyle w:val="ListParagraph"/>
+        <w:numPr>
+          <w:ilvl w:val="2"/>
+          <w:numId w:val="7"/>
+        </w:numPr>
+        <w:spacing w:line="240" w:lineRule="auto"/>
+        <w:rPr>
+          <w:lang w:val="en-US"/>
+        </w:rPr>
+      </w:pPr>
+      <w:r>
+        <w:rPr>
+          <w:lang w:val="en-US"/>
+        </w:rPr>
+        <w:t>Deploy R and C# Docker Container to Azure - Where are we going to deploy Docker containers?</w:t>
+      </w:r>
+    </w:p>
+    <w:p>
+      <w:pPr>
+        <w:pStyle w:val="ListParagraph"/>
+        <w:numPr>
+          <w:ilvl w:val="2"/>
+          <w:numId w:val="7"/>
+        </w:numPr>
+        <w:spacing w:line="240" w:lineRule="auto"/>
+        <w:rPr>
+          <w:lang w:val="en-US"/>
+        </w:rPr>
+      </w:pPr>
+      <w:r>
+        <w:rPr>
+          <w:lang w:val="en-US"/>
+        </w:rPr>
+        <w:t xml:space="preserve">How are we going to show the data for the traders, and how are the traders putting in new input? </w:t>
+      </w:r>
+    </w:p>
+    <w:p>
+      <w:pPr>
+        <w:pStyle w:val="ListParagraph"/>
+        <w:numPr>
+          <w:ilvl w:val="2"/>
+          <w:numId w:val="7"/>
+        </w:numPr>
+        <w:spacing w:line="240" w:lineRule="auto"/>
+        <w:rPr>
+          <w:lang w:val="en-US"/>
+        </w:rPr>
+      </w:pPr>
+      <w:r>
+        <w:rPr>
+          <w:lang w:val="en-US"/>
+        </w:rPr>
+        <w:t>(Talk to Cloud Solution Architect and data specialist)</w:t>
+      </w:r>
+    </w:p>
+    <w:p>
+      <w:pPr>
+        <w:pStyle w:val="Heading2"/>
+        <w:rPr>
+          <w:lang w:val="en-US"/>
+        </w:rPr>
+      </w:pPr>
+      <w:r>
+        <w:rPr>
+          <w:lang w:val="en-US"/>
+        </w:rPr>
+        <w:t>Step (2) Review SQL Setup (</w:t>
+      </w:r>
+      <w:r>
+        <w:rPr>
+          <w:lang w:val="en-US"/>
+        </w:rPr>
+        <w:t xml:space="preserve">2 </w:t>
+      </w:r>
+      <w:r>
+        <w:rPr>
+          <w:lang w:val="en-US"/>
+        </w:rPr>
+        <w:t>Week</w:t>
+      </w:r>
+      <w:r>
+        <w:rPr>
+          <w:lang w:val="en-US"/>
+        </w:rPr>
+        <w:t>s</w:t>
+      </w:r>
+      <w:r>
+        <w:rPr>
+          <w:lang w:val="en-US"/>
+        </w:rPr>
+        <w:t>)</w:t>
+      </w:r>
+    </w:p>
+    <w:p>
+      <w:pPr>
+        <w:ind w:firstLine="1304"/>
+        <w:rPr>
+          <w:lang w:val="en-US"/>
+        </w:rPr>
+      </w:pPr>
+      <w:r>
+        <w:rPr>
+          <w:rStyle w:val="IntenseEmphasis"/>
+          <w:lang w:val="en-US"/>
+        </w:rPr>
+        <w:t>Tasks</w:t>
+      </w:r>
+      <w:r>
+        <w:rPr>
+          <w:lang w:val="en-US"/>
+        </w:rPr>
+        <w:t>:</w:t>
+      </w:r>
+    </w:p>
+    <w:p>
+      <w:pPr>
+        <w:pStyle w:val="ListParagraph"/>
+        <w:numPr>
+          <w:ilvl w:val="2"/>
+          <w:numId w:val="6"/>
+        </w:numPr>
+        <w:spacing w:line="240" w:lineRule="auto"/>
+        <w:rPr>
+          <w:lang w:val="en-US"/>
+        </w:rPr>
+      </w:pPr>
+      <w:r>
+        <w:rPr>
+          <w:lang w:val="en-US"/>
+        </w:rPr>
+        <w:t>Review our current Azure SQL setup.</w:t>
+      </w:r>
+    </w:p>
+    <w:p>
+      <w:pPr>
+        <w:pStyle w:val="ListParagraph"/>
+        <w:numPr>
+          <w:ilvl w:val="2"/>
+          <w:numId w:val="6"/>
+        </w:numPr>
+        <w:spacing w:line="240" w:lineRule="auto"/>
+        <w:rPr>
+          <w:lang w:val="en-US"/>
+        </w:rPr>
+      </w:pPr>
+      <w:r>
+        <w:rPr>
+          <w:lang w:val="en-US"/>
+        </w:rPr>
+        <w:t>Azure Database Access - Create a document with best practice and apply the concept on our current setup.</w:t>
+      </w:r>
+    </w:p>
+    <w:p>
+      <w:pPr>
+        <w:pStyle w:val="ListParagraph"/>
+        <w:numPr>
+          <w:ilvl w:val="2"/>
+          <w:numId w:val="6"/>
+        </w:numPr>
+        <w:spacing w:line="240" w:lineRule="auto"/>
+        <w:rPr>
+          <w:lang w:val="en-US"/>
+        </w:rPr>
+      </w:pPr>
+      <w:r>
+        <w:rPr>
+          <w:lang w:val="en-US"/>
+        </w:rPr>
+        <w:t>How do we control user access to Azure SQL database?</w:t>
+      </w:r>
+    </w:p>
+    <w:p>
+      <w:pPr>
+        <w:pStyle w:val="ListParagraph"/>
+        <w:numPr>
+          <w:ilvl w:val="2"/>
+          <w:numId w:val="6"/>
+        </w:numPr>
+        <w:spacing w:line="240" w:lineRule="auto"/>
+        <w:rPr>
+          <w:lang w:val="en-US"/>
+        </w:rPr>
+      </w:pPr>
+      <w:r>
+        <w:rPr>
+          <w:lang w:val="en-US"/>
+        </w:rPr>
+        <w:t>Should we use Azure active directory? Should we use our own domain, to avoid delays for IT-Operation?</w:t>
+      </w:r>
+    </w:p>
+    <w:p>
+      <w:pPr>
+        <w:pStyle w:val="ListParagraph"/>
+        <w:numPr>
+          <w:ilvl w:val="2"/>
+          <w:numId w:val="6"/>
+        </w:numPr>
+        <w:spacing w:line="240" w:lineRule="auto"/>
+        <w:rPr>
+          <w:lang w:val="en-US"/>
+        </w:rPr>
+      </w:pPr>
+      <w:r>
+        <w:rPr>
+          <w:lang w:val="en-US"/>
+        </w:rPr>
+        <w:t>Create database backup at test how to get things up running.</w:t>
+      </w:r>
+    </w:p>
+    <w:p>
+      <w:pPr>
+        <w:pStyle w:val="Heading2"/>
+        <w:rPr>
+          <w:lang w:val="en-US"/>
+        </w:rPr>
+      </w:pPr>
+      <w:r>
+        <w:rPr>
+          <w:lang w:val="en-US"/>
+        </w:rPr>
+        <w:t>Step (3) Clean Up (</w:t>
+      </w:r>
+      <w:r>
+        <w:rPr>
+          <w:lang w:val="en-US"/>
+        </w:rPr>
+        <w:t xml:space="preserve">2 </w:t>
+      </w:r>
+      <w:r>
+        <w:rPr>
+          <w:lang w:val="en-US"/>
+        </w:rPr>
+        <w:t>Week</w:t>
+      </w:r>
+      <w:r>
+        <w:rPr>
+          <w:lang w:val="en-US"/>
+        </w:rPr>
+        <w:t>s</w:t>
+      </w:r>
+      <w:r>
+        <w:rPr>
+          <w:lang w:val="en-US"/>
+        </w:rPr>
+        <w:t>)</w:t>
+      </w:r>
+    </w:p>
+    <w:p>
+      <w:pPr>
+        <w:ind w:firstLine="1304"/>
+        <w:rPr>
+          <w:lang w:val="en-US"/>
+        </w:rPr>
+      </w:pPr>
+      <w:r>
+        <w:rPr>
+          <w:rStyle w:val="IntenseEmphasis"/>
+          <w:lang w:val="en-US"/>
+        </w:rPr>
+        <w:t>Tasks</w:t>
+      </w:r>
+      <w:r>
+        <w:rPr>
+          <w:lang w:val="en-US"/>
+        </w:rPr>
+        <w:t xml:space="preserve">: </w:t>
+      </w:r>
+    </w:p>
+    <w:p>
+      <w:pPr>
+        <w:pStyle w:val="ListParagraph"/>
+        <w:numPr>
+          <w:ilvl w:val="2"/>
+          <w:numId w:val="5"/>
+        </w:numPr>
+        <w:rPr>
+          <w:lang w:val="en-US"/>
+        </w:rPr>
+      </w:pPr>
+      <w:r>
+        <w:rPr>
+          <w:lang w:val="en-US"/>
+        </w:rPr>
+        <w:t xml:space="preserve">Organize Azure resources and apply correct naming and security. (Management groups, Subscriptions, Resource groups </w:t>
+      </w:r>
+      <w:proofErr w:type="gramStart"/>
+      <w:r>
+        <w:rPr>
+          <w:lang w:val="en-US"/>
+        </w:rPr>
+        <w:t>and )</w:t>
+      </w:r>
+      <w:proofErr w:type="gramEnd"/>
+    </w:p>
+    <w:p>
+      <w:pPr>
+        <w:pStyle w:val="ListParagraph"/>
+        <w:numPr>
+          <w:ilvl w:val="2"/>
+          <w:numId w:val="5"/>
+        </w:numPr>
+        <w:rPr>
+          <w:lang w:val="en-US"/>
+        </w:rPr>
+      </w:pPr>
+      <w:r>
+        <w:rPr>
+          <w:lang w:val="en-US"/>
+        </w:rPr>
+        <w:t>Azure Portal - All user should use two-factor authentication - Apply this as default.</w:t>
+      </w:r>
+    </w:p>
+    <w:p>
+      <w:pPr>
+        <w:pStyle w:val="Heading2"/>
+        <w:rPr>
+          <w:lang w:val="en-US"/>
+        </w:rPr>
+      </w:pPr>
+      <w:r>
+        <w:rPr>
+          <w:lang w:val="en-US"/>
+        </w:rPr>
+        <w:t>Step (4) Logging and Storage (</w:t>
+      </w:r>
+      <w:r>
+        <w:rPr>
+          <w:lang w:val="en-US"/>
+        </w:rPr>
+        <w:t xml:space="preserve">1 </w:t>
+      </w:r>
+      <w:r>
+        <w:rPr>
+          <w:lang w:val="en-US"/>
+        </w:rPr>
+        <w:t>Week)</w:t>
+      </w:r>
+    </w:p>
+    <w:p>
+      <w:pPr>
+        <w:ind w:firstLine="1304"/>
+        <w:rPr>
+          <w:lang w:val="en-US"/>
+        </w:rPr>
+      </w:pPr>
+      <w:r>
+        <w:rPr>
+          <w:rStyle w:val="IntenseEmphasis"/>
+          <w:lang w:val="en-US"/>
+        </w:rPr>
+        <w:t>Tasks</w:t>
+      </w:r>
+      <w:r>
+        <w:rPr>
+          <w:lang w:val="en-US"/>
+        </w:rPr>
+        <w:t xml:space="preserve">: </w:t>
+      </w:r>
+    </w:p>
+    <w:p>
+      <w:pPr>
+        <w:pStyle w:val="ListParagraph"/>
+        <w:numPr>
+          <w:ilvl w:val="2"/>
+          <w:numId w:val="4"/>
+        </w:numPr>
+        <w:rPr>
+          <w:lang w:val="en-US"/>
+        </w:rPr>
+      </w:pPr>
+      <w:r>
+        <w:rPr>
+          <w:lang w:val="en-US"/>
+        </w:rPr>
+        <w:t>Application logging in Azure. (Log Analytics, Azure Files or etc.)</w:t>
+      </w:r>
+    </w:p>
+    <w:p>
+      <w:pPr>
+        <w:pStyle w:val="ListParagraph"/>
+        <w:numPr>
+          <w:ilvl w:val="2"/>
+          <w:numId w:val="4"/>
+        </w:numPr>
+        <w:rPr>
+          <w:lang w:val="en-US"/>
+        </w:rPr>
+      </w:pPr>
+      <w:r>
+        <w:rPr>
+          <w:lang w:val="en-US"/>
+        </w:rPr>
+        <w:t>Should we use common storage</w:t>
+      </w:r>
+    </w:p>
+    <w:p>
+      <w:pPr>
+        <w:pStyle w:val="ListParagraph"/>
+        <w:numPr>
+          <w:ilvl w:val="2"/>
+          <w:numId w:val="4"/>
+        </w:numPr>
+        <w:rPr>
+          <w:lang w:val="en-US"/>
+        </w:rPr>
+      </w:pPr>
+      <w:r>
+        <w:rPr>
+          <w:lang w:val="en-US"/>
+        </w:rPr>
+        <w:t>File-share in Azure/SharePoint?</w:t>
+      </w:r>
+    </w:p>
+    <w:p>
+      <w:pPr>
+        <w:pStyle w:val="Heading2"/>
+        <w:rPr>
+          <w:lang w:val="en-US"/>
+        </w:rPr>
+      </w:pPr>
+      <w:r>
+        <w:rPr>
+          <w:lang w:val="en-US"/>
+        </w:rPr>
+        <w:t>Step (5) Containers and functions (</w:t>
+      </w:r>
+      <w:r>
+        <w:rPr>
+          <w:lang w:val="en-US"/>
+        </w:rPr>
+        <w:t xml:space="preserve">1 </w:t>
+      </w:r>
+      <w:r>
+        <w:rPr>
+          <w:lang w:val="en-US"/>
+        </w:rPr>
+        <w:t>Week)</w:t>
+      </w:r>
+    </w:p>
+    <w:p>
+      <w:pPr>
+        <w:ind w:firstLine="1304"/>
+        <w:rPr>
+          <w:lang w:val="en-US"/>
+        </w:rPr>
+      </w:pPr>
+      <w:r>
+        <w:rPr>
+          <w:rStyle w:val="IntenseEmphasis"/>
+          <w:lang w:val="en-US"/>
+        </w:rPr>
+        <w:t>Tasks</w:t>
+      </w:r>
+      <w:r>
+        <w:rPr>
+          <w:lang w:val="en-US"/>
+        </w:rPr>
+        <w:t xml:space="preserve">: </w:t>
+      </w:r>
+    </w:p>
+    <w:p>
+      <w:pPr>
+        <w:pStyle w:val="ListParagraph"/>
+        <w:numPr>
+          <w:ilvl w:val="2"/>
+          <w:numId w:val="3"/>
+        </w:numPr>
+        <w:rPr>
+          <w:lang w:val="en-US"/>
+        </w:rPr>
+      </w:pPr>
+      <w:r>
+        <w:rPr>
+          <w:lang w:val="en-US"/>
+        </w:rPr>
+        <w:t>Create a List of excel sheet we should move to the cloud in Phase 1. Add to the list all resources these sheets uses.</w:t>
+      </w:r>
+    </w:p>
+    <w:p>
+      <w:pPr>
+        <w:pStyle w:val="ListParagraph"/>
+        <w:numPr>
+          <w:ilvl w:val="2"/>
+          <w:numId w:val="3"/>
+        </w:numPr>
+        <w:rPr>
+          <w:lang w:val="en-US"/>
+        </w:rPr>
+      </w:pPr>
+      <w:r>
+        <w:rPr>
+          <w:lang w:val="en-US"/>
+        </w:rPr>
+        <w:t>Create R containers to create data the Excel sheets in Phase 1</w:t>
+      </w:r>
+    </w:p>
+    <w:p>
+      <w:pPr>
+        <w:pStyle w:val="ListParagraph"/>
+        <w:numPr>
+          <w:ilvl w:val="2"/>
+          <w:numId w:val="3"/>
+        </w:numPr>
+        <w:rPr>
+          <w:lang w:val="en-US"/>
+        </w:rPr>
+      </w:pPr>
+      <w:r>
+        <w:rPr>
+          <w:lang w:val="en-US"/>
+        </w:rPr>
+        <w:t xml:space="preserve">Move </w:t>
+      </w:r>
+      <w:proofErr w:type="spellStart"/>
+      <w:r>
+        <w:rPr>
+          <w:lang w:val="en-US"/>
+        </w:rPr>
+        <w:t>Trayport</w:t>
+      </w:r>
+      <w:proofErr w:type="spellEnd"/>
+      <w:r>
+        <w:rPr>
+          <w:lang w:val="en-US"/>
+        </w:rPr>
+        <w:t xml:space="preserve"> Market Trade Collector (C# - .Net Core) to a container</w:t>
+      </w:r>
+    </w:p>
+    <w:p>
+      <w:pPr>
+        <w:pStyle w:val="ListParagraph"/>
+        <w:numPr>
+          <w:ilvl w:val="2"/>
+          <w:numId w:val="3"/>
+        </w:numPr>
+        <w:rPr>
+          <w:lang w:val="en-US"/>
+        </w:rPr>
+      </w:pPr>
+      <w:r>
+        <w:rPr>
+          <w:lang w:val="en-US"/>
+        </w:rPr>
+        <w:t>Deploy all containers</w:t>
+      </w:r>
+    </w:p>
+    <w:p>
+      <w:pPr>
+        <w:pStyle w:val="ListParagraph"/>
+        <w:numPr>
+          <w:ilvl w:val="2"/>
+          <w:numId w:val="3"/>
+        </w:numPr>
+        <w:rPr>
+          <w:lang w:val="en-US"/>
+        </w:rPr>
+      </w:pPr>
+      <w:r>
+        <w:rPr>
+          <w:lang w:val="en-US"/>
+        </w:rPr>
+        <w:t>Make sure all functions are running</w:t>
+      </w:r>
+    </w:p>
+    <w:p>
+      <w:pPr>
+        <w:rPr>
+          <w:rFonts w:asciiTheme="majorHAnsi" w:eastAsiaTheme="majorEastAsia" w:hAnsiTheme="majorHAnsi" w:cstheme="majorBidi"/>
+          <w:color w:val="2F5496" w:themeColor="accent1" w:themeShade="BF"/>
+          <w:sz w:val="26"/>
+          <w:szCs w:val="26"/>
+          <w:lang w:val="en-US"/>
+        </w:rPr>
+      </w:pPr>
+      <w:r>
+        <w:rPr>
+          <w:lang w:val="en-US"/>
+        </w:rPr>
+        <w:br w:type="page"/>
+      </w:r>
+    </w:p>
+    <w:p>
+      <w:pPr>
+        <w:pStyle w:val="Heading2"/>
+        <w:rPr>
+          <w:lang w:val="en-US"/>
+        </w:rPr>
+      </w:pPr>
+      <w:r>
+        <w:rPr>
+          <w:lang w:val="en-US"/>
+        </w:rPr>
+        <w:lastRenderedPageBreak/>
+        <w:t>Step (6) Reports (</w:t>
+      </w:r>
+      <w:r>
+        <w:rPr>
+          <w:lang w:val="en-US"/>
+        </w:rPr>
+        <w:t xml:space="preserve">2 </w:t>
+      </w:r>
+      <w:r>
+        <w:rPr>
+          <w:lang w:val="en-US"/>
+        </w:rPr>
+        <w:t>Week</w:t>
+      </w:r>
+      <w:r>
+        <w:rPr>
+          <w:lang w:val="en-US"/>
+        </w:rPr>
+        <w:t>s</w:t>
+      </w:r>
+      <w:r>
+        <w:rPr>
+          <w:lang w:val="en-US"/>
+        </w:rPr>
+        <w:t>)</w:t>
+      </w:r>
+    </w:p>
+    <w:p>
+      <w:pPr>
+        <w:ind w:firstLine="1304"/>
+        <w:rPr>
+          <w:lang w:val="en-US"/>
+        </w:rPr>
+      </w:pPr>
+      <w:r>
+        <w:rPr>
+          <w:rStyle w:val="IntenseEmphasis"/>
+          <w:lang w:val="en-US"/>
+        </w:rPr>
+        <w:t>Tasks</w:t>
+      </w:r>
+      <w:r>
+        <w:rPr>
+          <w:lang w:val="en-US"/>
+        </w:rPr>
+        <w:t xml:space="preserve">: </w:t>
+      </w:r>
+    </w:p>
+    <w:p>
+      <w:pPr>
+        <w:pStyle w:val="ListParagraph"/>
+        <w:numPr>
+          <w:ilvl w:val="0"/>
+          <w:numId w:val="8"/>
+        </w:numPr>
+        <w:rPr>
+          <w:lang w:val="en-US"/>
+        </w:rPr>
+      </w:pPr>
+      <w:r>
+        <w:rPr>
+          <w:lang w:val="en-US"/>
+        </w:rPr>
+        <w:t>Create reports matching all Excel sheets. Use the presentation tool for Step (1)</w:t>
+      </w:r>
+    </w:p>
+    <w:p>
+      <w:pPr>
+        <w:pStyle w:val="Heading2"/>
+        <w:rPr>
+          <w:lang w:val="en-US"/>
+        </w:rPr>
+      </w:pPr>
+      <w:r>
+        <w:rPr>
+          <w:lang w:val="en-US"/>
+        </w:rPr>
+        <w:t>Step (7) Uptime and backup (</w:t>
+      </w:r>
+      <w:r>
+        <w:rPr>
+          <w:lang w:val="en-US"/>
+        </w:rPr>
+        <w:t>1 Week</w:t>
+      </w:r>
+      <w:r>
+        <w:rPr>
+          <w:lang w:val="en-US"/>
+        </w:rPr>
+        <w:t>)</w:t>
+      </w:r>
+    </w:p>
+    <w:p>
+      <w:pPr>
+        <w:ind w:firstLine="1304"/>
+        <w:rPr>
+          <w:lang w:val="en-US"/>
+        </w:rPr>
+      </w:pPr>
+      <w:r>
+        <w:rPr>
+          <w:rStyle w:val="IntenseEmphasis"/>
+          <w:lang w:val="en-US"/>
+        </w:rPr>
+        <w:t>Tasks</w:t>
+      </w:r>
+      <w:r>
+        <w:rPr>
+          <w:lang w:val="en-US"/>
+        </w:rPr>
+        <w:t xml:space="preserve">: </w:t>
+      </w:r>
+    </w:p>
+    <w:p>
+      <w:pPr>
+        <w:pStyle w:val="ListParagraph"/>
+        <w:numPr>
+          <w:ilvl w:val="0"/>
+          <w:numId w:val="8"/>
+        </w:numPr>
+        <w:rPr>
+          <w:lang w:val="en-US"/>
+        </w:rPr>
+      </w:pPr>
+      <w:r>
+        <w:rPr>
+          <w:lang w:val="en-US"/>
+        </w:rPr>
+        <w:t xml:space="preserve">What is the expected uptime for the database, containers, functions and reports </w:t>
+      </w:r>
+      <w:proofErr w:type="gramStart"/>
+      <w:r>
+        <w:rPr>
+          <w:lang w:val="en-US"/>
+        </w:rPr>
+        <w:t>etc.</w:t>
+      </w:r>
+      <w:proofErr w:type="gramEnd"/>
+    </w:p>
+    <w:p>
+      <w:pPr>
+        <w:pStyle w:val="ListParagraph"/>
+        <w:numPr>
+          <w:ilvl w:val="0"/>
+          <w:numId w:val="8"/>
+        </w:numPr>
+        <w:rPr>
+          <w:lang w:val="en-US"/>
+        </w:rPr>
+      </w:pPr>
+      <w:r>
+        <w:rPr>
+          <w:lang w:val="en-US"/>
+        </w:rPr>
+        <w:t>Setup backup for all recourses</w:t>
+      </w:r>
+    </w:p>
+    <w:p>
+      <w:pPr>
+        <w:pStyle w:val="ListParagraph"/>
+        <w:numPr>
+          <w:ilvl w:val="0"/>
+          <w:numId w:val="8"/>
+        </w:numPr>
+        <w:rPr>
+          <w:lang w:val="en-US"/>
+        </w:rPr>
+      </w:pPr>
+      <w:r>
+        <w:rPr>
+          <w:lang w:val="en-US"/>
+        </w:rPr>
+        <w:t>Rebuild the recourses from backup</w:t>
+      </w:r>
+      <w:r>
+        <w:rPr>
+          <w:lang w:val="en-US"/>
+        </w:rPr>
+        <w:tab/>
+      </w:r>
+      <w:r>
+        <w:rPr>
+          <w:lang w:val="en-US"/>
+        </w:rPr>
+        <w:tab/>
+      </w:r>
+    </w:p>
+    <w:p>
+      <w:pPr>
+        <w:pStyle w:val="Heading2"/>
+        <w:rPr>
+          <w:lang w:val="en-US"/>
+        </w:rPr>
+      </w:pPr>
+      <w:r>
+        <w:rPr>
+          <w:lang w:val="en-US"/>
+        </w:rPr>
+        <w:t>Step (8)</w:t>
+      </w:r>
+      <w:r>
+        <w:rPr>
+          <w:lang w:val="en-US"/>
+        </w:rPr>
+        <w:t xml:space="preserve"> </w:t>
+      </w:r>
+      <w:r>
+        <w:rPr>
+          <w:lang w:val="en-US"/>
+        </w:rPr>
+        <w:t>Implement the new cloud solution (</w:t>
+      </w:r>
+      <w:r>
+        <w:rPr>
+          <w:lang w:val="en-US"/>
+        </w:rPr>
+        <w:t xml:space="preserve">2 </w:t>
+      </w:r>
+      <w:r>
+        <w:rPr>
+          <w:lang w:val="en-US"/>
+        </w:rPr>
+        <w:t>Week</w:t>
+      </w:r>
+      <w:r>
+        <w:rPr>
+          <w:lang w:val="en-US"/>
+        </w:rPr>
+        <w:t>s</w:t>
+      </w:r>
+      <w:r>
+        <w:rPr>
+          <w:lang w:val="en-US"/>
+        </w:rPr>
+        <w:t>)</w:t>
+      </w:r>
+    </w:p>
+    <w:p>
+      <w:pPr>
+        <w:ind w:firstLine="1304"/>
+        <w:rPr>
+          <w:lang w:val="en-US"/>
+        </w:rPr>
+      </w:pPr>
+      <w:r>
+        <w:rPr>
+          <w:rStyle w:val="IntenseEmphasis"/>
+          <w:lang w:val="en-US"/>
+        </w:rPr>
+        <w:t>Tasks</w:t>
+      </w:r>
+      <w:r>
+        <w:rPr>
+          <w:lang w:val="en-US"/>
+        </w:rPr>
+        <w:t xml:space="preserve">: </w:t>
+      </w:r>
+    </w:p>
+    <w:p>
+      <w:pPr>
+        <w:pStyle w:val="ListParagraph"/>
+        <w:numPr>
+          <w:ilvl w:val="2"/>
+          <w:numId w:val="9"/>
+        </w:numPr>
+        <w:rPr>
+          <w:lang w:val="en-US"/>
+        </w:rPr>
+      </w:pPr>
+      <w:r>
+        <w:rPr>
+          <w:lang w:val="en-US"/>
+        </w:rPr>
+        <w:t>Create access for all users</w:t>
+      </w:r>
+    </w:p>
+    <w:p>
+      <w:pPr>
+        <w:pStyle w:val="ListParagraph"/>
+        <w:numPr>
+          <w:ilvl w:val="2"/>
+          <w:numId w:val="9"/>
+        </w:numPr>
+        <w:rPr>
+          <w:lang w:val="en-US"/>
+        </w:rPr>
+      </w:pPr>
+      <w:r>
+        <w:rPr>
+          <w:lang w:val="en-US"/>
+        </w:rPr>
+        <w:t>Apply logging for all solutions</w:t>
+      </w:r>
+    </w:p>
+    <w:p>
+      <w:pPr>
+        <w:pStyle w:val="Heading2"/>
+        <w:rPr>
+          <w:lang w:val="en-US"/>
+        </w:rPr>
+      </w:pPr>
+      <w:r>
+        <w:rPr>
+          <w:lang w:val="en-US"/>
+        </w:rPr>
+        <w:t>Step (9) Cost analysis (</w:t>
+      </w:r>
+      <w:r>
+        <w:rPr>
+          <w:lang w:val="en-US"/>
+        </w:rPr>
+        <w:t xml:space="preserve">1 </w:t>
+      </w:r>
+      <w:r>
+        <w:rPr>
+          <w:lang w:val="en-US"/>
+        </w:rPr>
+        <w:t>Week)</w:t>
+      </w:r>
+    </w:p>
+    <w:p>
+      <w:pPr>
+        <w:ind w:firstLine="1304"/>
+        <w:rPr>
+          <w:lang w:val="en-US"/>
+        </w:rPr>
+      </w:pPr>
+      <w:r>
+        <w:rPr>
+          <w:rStyle w:val="IntenseEmphasis"/>
+          <w:lang w:val="en-US"/>
+        </w:rPr>
+        <w:t>Tasks</w:t>
+      </w:r>
+      <w:r>
+        <w:rPr>
+          <w:lang w:val="en-US"/>
+        </w:rPr>
+        <w:t xml:space="preserve">: </w:t>
+      </w:r>
+    </w:p>
+    <w:p>
+      <w:pPr>
+        <w:pStyle w:val="ListParagraph"/>
+        <w:numPr>
+          <w:ilvl w:val="0"/>
+          <w:numId w:val="10"/>
+        </w:numPr>
+        <w:rPr>
+          <w:lang w:val="en-US"/>
+        </w:rPr>
+      </w:pPr>
+      <w:r>
+        <w:rPr>
+          <w:lang w:val="en-US"/>
+        </w:rPr>
+        <w:t>Analyze cost</w:t>
       </w:r>
     </w:p>
     <w:p>
@@ -1750,6 +3823,571 @@
 <file path=word/numbering.xml><?xml version="1.0" encoding="utf-8"?>
 <w:numbering xmlns:wpc="http://schemas.microsoft.com/office/word/2010/wordprocessingCanvas" xmlns:cx="http://schemas.microsoft.com/office/drawing/2014/chartex" xmlns:cx1="http://schemas.microsoft.com/office/drawing/2015/9/8/chartex" xmlns:cx2="http://schemas.microsoft.com/office/drawing/2015/10/21/chartex" xmlns:cx3="http://schemas.microsoft.com/office/drawing/2016/5/9/chartex" xmlns:cx4="http://schemas.microsoft.com/office/drawing/2016/5/10/chartex" xmlns:cx5="http://schemas.microsoft.com/office/drawing/2016/5/11/chartex" xmlns:cx6="http://schemas.microsoft.com/office/drawing/2016/5/12/chartex" xmlns:cx7="http://schemas.microsoft.com/office/drawing/2016/5/13/chartex" xmlns:cx8="http://schemas.microsoft.com/office/drawing/2016/5/14/chartex" xmlns:mc="http://schemas.openxmlformats.org/markup-compatibility/2006" xmlns:aink="http://schemas.microsoft.com/office/drawing/2016/ink" xmlns:am3d="http://schemas.microsoft.com/office/drawing/2017/model3d" xmlns:o="urn:schemas-microsoft-com:office:office" xmlns:r="http://schemas.openxmlformats.org/officeDocument/2006/relationships" xmlns:m="http://schemas.openxmlformats.org/officeDocument/2006/math" xmlns:v="urn:schemas-microsoft-com:vml" xmlns:wp14="http://schemas.microsoft.com/office/word/2010/wordprocessingDrawing" xmlns:wp="http://schemas.openxmlformats.org/drawingml/2006/wordprocessingDrawing" xmlns:w10="urn:schemas-microsoft-com:office:word" xmlns:w="http://schemas.openxmlformats.org/wordprocessingml/2006/main" xmlns:w14="http://schemas.microsoft.com/office/word/2010/wordml" xmlns:w15="http://schemas.microsoft.com/office/word/2012/wordml" xmlns:w16cid="http://schemas.microsoft.com/office/word/2016/wordml/cid" xmlns:w16se="http://schemas.microsoft.com/office/word/2015/wordml/symex" xmlns:wpg="http://schemas.microsoft.com/office/word/2010/wordprocessingGroup" xmlns:wpi="http://schemas.microsoft.com/office/word/2010/wordprocessingInk" xmlns:wne="http://schemas.microsoft.com/office/word/2006/wordml" xmlns:wps="http://schemas.microsoft.com/office/word/2010/wordprocessingShape" mc:Ignorable="w14 w15 w16se w16cid wp14">
   <w:abstractNum w:abstractNumId="0" w15:restartNumberingAfterBreak="0">
+    <w:nsid w:val="08F13BA2"/>
+    <w:multiLevelType w:val="hybridMultilevel"/>
+    <w:tmpl w:val="F8022D6E"/>
+    <w:lvl w:ilvl="0" w:tplc="04060001">
+      <w:start w:val="1"/>
+      <w:numFmt w:val="bullet"/>
+      <w:lvlText w:val=""/>
+      <w:lvlJc w:val="left"/>
+      <w:pPr>
+        <w:ind w:left="720" w:hanging="360"/>
+      </w:pPr>
+      <w:rPr>
+        <w:rFonts w:ascii="Symbol" w:hAnsi="Symbol" w:hint="default"/>
+      </w:rPr>
+    </w:lvl>
+    <w:lvl w:ilvl="1" w:tplc="04060003" w:tentative="1">
+      <w:start w:val="1"/>
+      <w:numFmt w:val="bullet"/>
+      <w:lvlText w:val="o"/>
+      <w:lvlJc w:val="left"/>
+      <w:pPr>
+        <w:ind w:left="1440" w:hanging="360"/>
+      </w:pPr>
+      <w:rPr>
+        <w:rFonts w:ascii="Courier New" w:hAnsi="Courier New" w:cs="Courier New" w:hint="default"/>
+      </w:rPr>
+    </w:lvl>
+    <w:lvl w:ilvl="2" w:tplc="04060005">
+      <w:start w:val="1"/>
+      <w:numFmt w:val="bullet"/>
+      <w:lvlText w:val=""/>
+      <w:lvlJc w:val="left"/>
+      <w:pPr>
+        <w:ind w:left="2160" w:hanging="360"/>
+      </w:pPr>
+      <w:rPr>
+        <w:rFonts w:ascii="Wingdings" w:hAnsi="Wingdings" w:hint="default"/>
+      </w:rPr>
+    </w:lvl>
+    <w:lvl w:ilvl="3" w:tplc="04060001" w:tentative="1">
+      <w:start w:val="1"/>
+      <w:numFmt w:val="bullet"/>
+      <w:lvlText w:val=""/>
+      <w:lvlJc w:val="left"/>
+      <w:pPr>
+        <w:ind w:left="2880" w:hanging="360"/>
+      </w:pPr>
+      <w:rPr>
+        <w:rFonts w:ascii="Symbol" w:hAnsi="Symbol" w:hint="default"/>
+      </w:rPr>
+    </w:lvl>
+    <w:lvl w:ilvl="4" w:tplc="04060003" w:tentative="1">
+      <w:start w:val="1"/>
+      <w:numFmt w:val="bullet"/>
+      <w:lvlText w:val="o"/>
+      <w:lvlJc w:val="left"/>
+      <w:pPr>
+        <w:ind w:left="3600" w:hanging="360"/>
+      </w:pPr>
+      <w:rPr>
+        <w:rFonts w:ascii="Courier New" w:hAnsi="Courier New" w:cs="Courier New" w:hint="default"/>
+      </w:rPr>
+    </w:lvl>
+    <w:lvl w:ilvl="5" w:tplc="04060005" w:tentative="1">
+      <w:start w:val="1"/>
+      <w:numFmt w:val="bullet"/>
+      <w:lvlText w:val=""/>
+      <w:lvlJc w:val="left"/>
+      <w:pPr>
+        <w:ind w:left="4320" w:hanging="360"/>
+      </w:pPr>
+      <w:rPr>
+        <w:rFonts w:ascii="Wingdings" w:hAnsi="Wingdings" w:hint="default"/>
+      </w:rPr>
+    </w:lvl>
+    <w:lvl w:ilvl="6" w:tplc="04060001" w:tentative="1">
+      <w:start w:val="1"/>
+      <w:numFmt w:val="bullet"/>
+      <w:lvlText w:val=""/>
+      <w:lvlJc w:val="left"/>
+      <w:pPr>
+        <w:ind w:left="5040" w:hanging="360"/>
+      </w:pPr>
+      <w:rPr>
+        <w:rFonts w:ascii="Symbol" w:hAnsi="Symbol" w:hint="default"/>
+      </w:rPr>
+    </w:lvl>
+    <w:lvl w:ilvl="7" w:tplc="04060003" w:tentative="1">
+      <w:start w:val="1"/>
+      <w:numFmt w:val="bullet"/>
+      <w:lvlText w:val="o"/>
+      <w:lvlJc w:val="left"/>
+      <w:pPr>
+        <w:ind w:left="5760" w:hanging="360"/>
+      </w:pPr>
+      <w:rPr>
+        <w:rFonts w:ascii="Courier New" w:hAnsi="Courier New" w:cs="Courier New" w:hint="default"/>
+      </w:rPr>
+    </w:lvl>
+    <w:lvl w:ilvl="8" w:tplc="04060005" w:tentative="1">
+      <w:start w:val="1"/>
+      <w:numFmt w:val="bullet"/>
+      <w:lvlText w:val=""/>
+      <w:lvlJc w:val="left"/>
+      <w:pPr>
+        <w:ind w:left="6480" w:hanging="360"/>
+      </w:pPr>
+      <w:rPr>
+        <w:rFonts w:ascii="Wingdings" w:hAnsi="Wingdings" w:hint="default"/>
+      </w:rPr>
+    </w:lvl>
+  </w:abstractNum>
+  <w:abstractNum w:abstractNumId="1" w15:restartNumberingAfterBreak="0">
+    <w:nsid w:val="20AA5FA7"/>
+    <w:multiLevelType w:val="hybridMultilevel"/>
+    <w:tmpl w:val="A6A6BE7E"/>
+    <w:lvl w:ilvl="0" w:tplc="04060001">
+      <w:start w:val="1"/>
+      <w:numFmt w:val="bullet"/>
+      <w:lvlText w:val=""/>
+      <w:lvlJc w:val="left"/>
+      <w:pPr>
+        <w:ind w:left="720" w:hanging="360"/>
+      </w:pPr>
+      <w:rPr>
+        <w:rFonts w:ascii="Symbol" w:hAnsi="Symbol" w:hint="default"/>
+      </w:rPr>
+    </w:lvl>
+    <w:lvl w:ilvl="1" w:tplc="04060003" w:tentative="1">
+      <w:start w:val="1"/>
+      <w:numFmt w:val="bullet"/>
+      <w:lvlText w:val="o"/>
+      <w:lvlJc w:val="left"/>
+      <w:pPr>
+        <w:ind w:left="1440" w:hanging="360"/>
+      </w:pPr>
+      <w:rPr>
+        <w:rFonts w:ascii="Courier New" w:hAnsi="Courier New" w:cs="Courier New" w:hint="default"/>
+      </w:rPr>
+    </w:lvl>
+    <w:lvl w:ilvl="2" w:tplc="04060005">
+      <w:start w:val="1"/>
+      <w:numFmt w:val="bullet"/>
+      <w:lvlText w:val=""/>
+      <w:lvlJc w:val="left"/>
+      <w:pPr>
+        <w:ind w:left="2160" w:hanging="360"/>
+      </w:pPr>
+      <w:rPr>
+        <w:rFonts w:ascii="Wingdings" w:hAnsi="Wingdings" w:hint="default"/>
+      </w:rPr>
+    </w:lvl>
+    <w:lvl w:ilvl="3" w:tplc="04060001" w:tentative="1">
+      <w:start w:val="1"/>
+      <w:numFmt w:val="bullet"/>
+      <w:lvlText w:val=""/>
+      <w:lvlJc w:val="left"/>
+      <w:pPr>
+        <w:ind w:left="2880" w:hanging="360"/>
+      </w:pPr>
+      <w:rPr>
+        <w:rFonts w:ascii="Symbol" w:hAnsi="Symbol" w:hint="default"/>
+      </w:rPr>
+    </w:lvl>
+    <w:lvl w:ilvl="4" w:tplc="04060003" w:tentative="1">
+      <w:start w:val="1"/>
+      <w:numFmt w:val="bullet"/>
+      <w:lvlText w:val="o"/>
+      <w:lvlJc w:val="left"/>
+      <w:pPr>
+        <w:ind w:left="3600" w:hanging="360"/>
+      </w:pPr>
+      <w:rPr>
+        <w:rFonts w:ascii="Courier New" w:hAnsi="Courier New" w:cs="Courier New" w:hint="default"/>
+      </w:rPr>
+    </w:lvl>
+    <w:lvl w:ilvl="5" w:tplc="04060005" w:tentative="1">
+      <w:start w:val="1"/>
+      <w:numFmt w:val="bullet"/>
+      <w:lvlText w:val=""/>
+      <w:lvlJc w:val="left"/>
+      <w:pPr>
+        <w:ind w:left="4320" w:hanging="360"/>
+      </w:pPr>
+      <w:rPr>
+        <w:rFonts w:ascii="Wingdings" w:hAnsi="Wingdings" w:hint="default"/>
+      </w:rPr>
+    </w:lvl>
+    <w:lvl w:ilvl="6" w:tplc="04060001" w:tentative="1">
+      <w:start w:val="1"/>
+      <w:numFmt w:val="bullet"/>
+      <w:lvlText w:val=""/>
+      <w:lvlJc w:val="left"/>
+      <w:pPr>
+        <w:ind w:left="5040" w:hanging="360"/>
+      </w:pPr>
+      <w:rPr>
+        <w:rFonts w:ascii="Symbol" w:hAnsi="Symbol" w:hint="default"/>
+      </w:rPr>
+    </w:lvl>
+    <w:lvl w:ilvl="7" w:tplc="04060003" w:tentative="1">
+      <w:start w:val="1"/>
+      <w:numFmt w:val="bullet"/>
+      <w:lvlText w:val="o"/>
+      <w:lvlJc w:val="left"/>
+      <w:pPr>
+        <w:ind w:left="5760" w:hanging="360"/>
+      </w:pPr>
+      <w:rPr>
+        <w:rFonts w:ascii="Courier New" w:hAnsi="Courier New" w:cs="Courier New" w:hint="default"/>
+      </w:rPr>
+    </w:lvl>
+    <w:lvl w:ilvl="8" w:tplc="04060005" w:tentative="1">
+      <w:start w:val="1"/>
+      <w:numFmt w:val="bullet"/>
+      <w:lvlText w:val=""/>
+      <w:lvlJc w:val="left"/>
+      <w:pPr>
+        <w:ind w:left="6480" w:hanging="360"/>
+      </w:pPr>
+      <w:rPr>
+        <w:rFonts w:ascii="Wingdings" w:hAnsi="Wingdings" w:hint="default"/>
+      </w:rPr>
+    </w:lvl>
+  </w:abstractNum>
+  <w:abstractNum w:abstractNumId="2" w15:restartNumberingAfterBreak="0">
+    <w:nsid w:val="23181790"/>
+    <w:multiLevelType w:val="hybridMultilevel"/>
+    <w:tmpl w:val="3EFE266A"/>
+    <w:lvl w:ilvl="0" w:tplc="04060001">
+      <w:start w:val="1"/>
+      <w:numFmt w:val="bullet"/>
+      <w:lvlText w:val=""/>
+      <w:lvlJc w:val="left"/>
+      <w:pPr>
+        <w:ind w:left="720" w:hanging="360"/>
+      </w:pPr>
+      <w:rPr>
+        <w:rFonts w:ascii="Symbol" w:hAnsi="Symbol" w:hint="default"/>
+      </w:rPr>
+    </w:lvl>
+    <w:lvl w:ilvl="1" w:tplc="04060003" w:tentative="1">
+      <w:start w:val="1"/>
+      <w:numFmt w:val="bullet"/>
+      <w:lvlText w:val="o"/>
+      <w:lvlJc w:val="left"/>
+      <w:pPr>
+        <w:ind w:left="1440" w:hanging="360"/>
+      </w:pPr>
+      <w:rPr>
+        <w:rFonts w:ascii="Courier New" w:hAnsi="Courier New" w:cs="Courier New" w:hint="default"/>
+      </w:rPr>
+    </w:lvl>
+    <w:lvl w:ilvl="2" w:tplc="04060005">
+      <w:start w:val="1"/>
+      <w:numFmt w:val="bullet"/>
+      <w:lvlText w:val=""/>
+      <w:lvlJc w:val="left"/>
+      <w:pPr>
+        <w:ind w:left="2160" w:hanging="360"/>
+      </w:pPr>
+      <w:rPr>
+        <w:rFonts w:ascii="Wingdings" w:hAnsi="Wingdings" w:hint="default"/>
+      </w:rPr>
+    </w:lvl>
+    <w:lvl w:ilvl="3" w:tplc="04060001" w:tentative="1">
+      <w:start w:val="1"/>
+      <w:numFmt w:val="bullet"/>
+      <w:lvlText w:val=""/>
+      <w:lvlJc w:val="left"/>
+      <w:pPr>
+        <w:ind w:left="2880" w:hanging="360"/>
+      </w:pPr>
+      <w:rPr>
+        <w:rFonts w:ascii="Symbol" w:hAnsi="Symbol" w:hint="default"/>
+      </w:rPr>
+    </w:lvl>
+    <w:lvl w:ilvl="4" w:tplc="04060003" w:tentative="1">
+      <w:start w:val="1"/>
+      <w:numFmt w:val="bullet"/>
+      <w:lvlText w:val="o"/>
+      <w:lvlJc w:val="left"/>
+      <w:pPr>
+        <w:ind w:left="3600" w:hanging="360"/>
+      </w:pPr>
+      <w:rPr>
+        <w:rFonts w:ascii="Courier New" w:hAnsi="Courier New" w:cs="Courier New" w:hint="default"/>
+      </w:rPr>
+    </w:lvl>
+    <w:lvl w:ilvl="5" w:tplc="04060005" w:tentative="1">
+      <w:start w:val="1"/>
+      <w:numFmt w:val="bullet"/>
+      <w:lvlText w:val=""/>
+      <w:lvlJc w:val="left"/>
+      <w:pPr>
+        <w:ind w:left="4320" w:hanging="360"/>
+      </w:pPr>
+      <w:rPr>
+        <w:rFonts w:ascii="Wingdings" w:hAnsi="Wingdings" w:hint="default"/>
+      </w:rPr>
+    </w:lvl>
+    <w:lvl w:ilvl="6" w:tplc="04060001" w:tentative="1">
+      <w:start w:val="1"/>
+      <w:numFmt w:val="bullet"/>
+      <w:lvlText w:val=""/>
+      <w:lvlJc w:val="left"/>
+      <w:pPr>
+        <w:ind w:left="5040" w:hanging="360"/>
+      </w:pPr>
+      <w:rPr>
+        <w:rFonts w:ascii="Symbol" w:hAnsi="Symbol" w:hint="default"/>
+      </w:rPr>
+    </w:lvl>
+    <w:lvl w:ilvl="7" w:tplc="04060003" w:tentative="1">
+      <w:start w:val="1"/>
+      <w:numFmt w:val="bullet"/>
+      <w:lvlText w:val="o"/>
+      <w:lvlJc w:val="left"/>
+      <w:pPr>
+        <w:ind w:left="5760" w:hanging="360"/>
+      </w:pPr>
+      <w:rPr>
+        <w:rFonts w:ascii="Courier New" w:hAnsi="Courier New" w:cs="Courier New" w:hint="default"/>
+      </w:rPr>
+    </w:lvl>
+    <w:lvl w:ilvl="8" w:tplc="04060005" w:tentative="1">
+      <w:start w:val="1"/>
+      <w:numFmt w:val="bullet"/>
+      <w:lvlText w:val=""/>
+      <w:lvlJc w:val="left"/>
+      <w:pPr>
+        <w:ind w:left="6480" w:hanging="360"/>
+      </w:pPr>
+      <w:rPr>
+        <w:rFonts w:ascii="Wingdings" w:hAnsi="Wingdings" w:hint="default"/>
+      </w:rPr>
+    </w:lvl>
+  </w:abstractNum>
+  <w:abstractNum w:abstractNumId="3" w15:restartNumberingAfterBreak="0">
+    <w:nsid w:val="34E1600B"/>
+    <w:multiLevelType w:val="hybridMultilevel"/>
+    <w:tmpl w:val="7D2ECA8C"/>
+    <w:lvl w:ilvl="0" w:tplc="04060001">
+      <w:start w:val="1"/>
+      <w:numFmt w:val="bullet"/>
+      <w:lvlText w:val=""/>
+      <w:lvlJc w:val="left"/>
+      <w:pPr>
+        <w:ind w:left="2025" w:hanging="360"/>
+      </w:pPr>
+      <w:rPr>
+        <w:rFonts w:ascii="Symbol" w:hAnsi="Symbol" w:hint="default"/>
+      </w:rPr>
+    </w:lvl>
+    <w:lvl w:ilvl="1" w:tplc="04060003" w:tentative="1">
+      <w:start w:val="1"/>
+      <w:numFmt w:val="bullet"/>
+      <w:lvlText w:val="o"/>
+      <w:lvlJc w:val="left"/>
+      <w:pPr>
+        <w:ind w:left="2745" w:hanging="360"/>
+      </w:pPr>
+      <w:rPr>
+        <w:rFonts w:ascii="Courier New" w:hAnsi="Courier New" w:cs="Courier New" w:hint="default"/>
+      </w:rPr>
+    </w:lvl>
+    <w:lvl w:ilvl="2" w:tplc="04060005" w:tentative="1">
+      <w:start w:val="1"/>
+      <w:numFmt w:val="bullet"/>
+      <w:lvlText w:val=""/>
+      <w:lvlJc w:val="left"/>
+      <w:pPr>
+        <w:ind w:left="3465" w:hanging="360"/>
+      </w:pPr>
+      <w:rPr>
+        <w:rFonts w:ascii="Wingdings" w:hAnsi="Wingdings" w:hint="default"/>
+      </w:rPr>
+    </w:lvl>
+    <w:lvl w:ilvl="3" w:tplc="04060001" w:tentative="1">
+      <w:start w:val="1"/>
+      <w:numFmt w:val="bullet"/>
+      <w:lvlText w:val=""/>
+      <w:lvlJc w:val="left"/>
+      <w:pPr>
+        <w:ind w:left="4185" w:hanging="360"/>
+      </w:pPr>
+      <w:rPr>
+        <w:rFonts w:ascii="Symbol" w:hAnsi="Symbol" w:hint="default"/>
+      </w:rPr>
+    </w:lvl>
+    <w:lvl w:ilvl="4" w:tplc="04060003" w:tentative="1">
+      <w:start w:val="1"/>
+      <w:numFmt w:val="bullet"/>
+      <w:lvlText w:val="o"/>
+      <w:lvlJc w:val="left"/>
+      <w:pPr>
+        <w:ind w:left="4905" w:hanging="360"/>
+      </w:pPr>
+      <w:rPr>
+        <w:rFonts w:ascii="Courier New" w:hAnsi="Courier New" w:cs="Courier New" w:hint="default"/>
+      </w:rPr>
+    </w:lvl>
+    <w:lvl w:ilvl="5" w:tplc="04060005" w:tentative="1">
+      <w:start w:val="1"/>
+      <w:numFmt w:val="bullet"/>
+      <w:lvlText w:val=""/>
+      <w:lvlJc w:val="left"/>
+      <w:pPr>
+        <w:ind w:left="5625" w:hanging="360"/>
+      </w:pPr>
+      <w:rPr>
+        <w:rFonts w:ascii="Wingdings" w:hAnsi="Wingdings" w:hint="default"/>
+      </w:rPr>
+    </w:lvl>
+    <w:lvl w:ilvl="6" w:tplc="04060001" w:tentative="1">
+      <w:start w:val="1"/>
+      <w:numFmt w:val="bullet"/>
+      <w:lvlText w:val=""/>
+      <w:lvlJc w:val="left"/>
+      <w:pPr>
+        <w:ind w:left="6345" w:hanging="360"/>
+      </w:pPr>
+      <w:rPr>
+        <w:rFonts w:ascii="Symbol" w:hAnsi="Symbol" w:hint="default"/>
+      </w:rPr>
+    </w:lvl>
+    <w:lvl w:ilvl="7" w:tplc="04060003" w:tentative="1">
+      <w:start w:val="1"/>
+      <w:numFmt w:val="bullet"/>
+      <w:lvlText w:val="o"/>
+      <w:lvlJc w:val="left"/>
+      <w:pPr>
+        <w:ind w:left="7065" w:hanging="360"/>
+      </w:pPr>
+      <w:rPr>
+        <w:rFonts w:ascii="Courier New" w:hAnsi="Courier New" w:cs="Courier New" w:hint="default"/>
+      </w:rPr>
+    </w:lvl>
+    <w:lvl w:ilvl="8" w:tplc="04060005" w:tentative="1">
+      <w:start w:val="1"/>
+      <w:numFmt w:val="bullet"/>
+      <w:lvlText w:val=""/>
+      <w:lvlJc w:val="left"/>
+      <w:pPr>
+        <w:ind w:left="7785" w:hanging="360"/>
+      </w:pPr>
+      <w:rPr>
+        <w:rFonts w:ascii="Wingdings" w:hAnsi="Wingdings" w:hint="default"/>
+      </w:rPr>
+    </w:lvl>
+  </w:abstractNum>
+  <w:abstractNum w:abstractNumId="4" w15:restartNumberingAfterBreak="0">
+    <w:nsid w:val="3966443C"/>
+    <w:multiLevelType w:val="hybridMultilevel"/>
+    <w:tmpl w:val="0D7CADDC"/>
+    <w:lvl w:ilvl="0" w:tplc="04060001">
+      <w:start w:val="1"/>
+      <w:numFmt w:val="bullet"/>
+      <w:lvlText w:val=""/>
+      <w:lvlJc w:val="left"/>
+      <w:pPr>
+        <w:ind w:left="720" w:hanging="360"/>
+      </w:pPr>
+      <w:rPr>
+        <w:rFonts w:ascii="Symbol" w:hAnsi="Symbol" w:hint="default"/>
+      </w:rPr>
+    </w:lvl>
+    <w:lvl w:ilvl="1" w:tplc="04060003" w:tentative="1">
+      <w:start w:val="1"/>
+      <w:numFmt w:val="bullet"/>
+      <w:lvlText w:val="o"/>
+      <w:lvlJc w:val="left"/>
+      <w:pPr>
+        <w:ind w:left="1440" w:hanging="360"/>
+      </w:pPr>
+      <w:rPr>
+        <w:rFonts w:ascii="Courier New" w:hAnsi="Courier New" w:cs="Courier New" w:hint="default"/>
+      </w:rPr>
+    </w:lvl>
+    <w:lvl w:ilvl="2" w:tplc="04060005" w:tentative="1">
+      <w:start w:val="1"/>
+      <w:numFmt w:val="bullet"/>
+      <w:lvlText w:val=""/>
+      <w:lvlJc w:val="left"/>
+      <w:pPr>
+        <w:ind w:left="2160" w:hanging="360"/>
+      </w:pPr>
+      <w:rPr>
+        <w:rFonts w:ascii="Wingdings" w:hAnsi="Wingdings" w:hint="default"/>
+      </w:rPr>
+    </w:lvl>
+    <w:lvl w:ilvl="3" w:tplc="04060001" w:tentative="1">
+      <w:start w:val="1"/>
+      <w:numFmt w:val="bullet"/>
+      <w:lvlText w:val=""/>
+      <w:lvlJc w:val="left"/>
+      <w:pPr>
+        <w:ind w:left="2880" w:hanging="360"/>
+      </w:pPr>
+      <w:rPr>
+        <w:rFonts w:ascii="Symbol" w:hAnsi="Symbol" w:hint="default"/>
+      </w:rPr>
+    </w:lvl>
+    <w:lvl w:ilvl="4" w:tplc="04060003" w:tentative="1">
+      <w:start w:val="1"/>
+      <w:numFmt w:val="bullet"/>
+      <w:lvlText w:val="o"/>
+      <w:lvlJc w:val="left"/>
+      <w:pPr>
+        <w:ind w:left="3600" w:hanging="360"/>
+      </w:pPr>
+      <w:rPr>
+        <w:rFonts w:ascii="Courier New" w:hAnsi="Courier New" w:cs="Courier New" w:hint="default"/>
+      </w:rPr>
+    </w:lvl>
+    <w:lvl w:ilvl="5" w:tplc="04060005" w:tentative="1">
+      <w:start w:val="1"/>
+      <w:numFmt w:val="bullet"/>
+      <w:lvlText w:val=""/>
+      <w:lvlJc w:val="left"/>
+      <w:pPr>
+        <w:ind w:left="4320" w:hanging="360"/>
+      </w:pPr>
+      <w:rPr>
+        <w:rFonts w:ascii="Wingdings" w:hAnsi="Wingdings" w:hint="default"/>
+      </w:rPr>
+    </w:lvl>
+    <w:lvl w:ilvl="6" w:tplc="04060001" w:tentative="1">
+      <w:start w:val="1"/>
+      <w:numFmt w:val="bullet"/>
+      <w:lvlText w:val=""/>
+      <w:lvlJc w:val="left"/>
+      <w:pPr>
+        <w:ind w:left="5040" w:hanging="360"/>
+      </w:pPr>
+      <w:rPr>
+        <w:rFonts w:ascii="Symbol" w:hAnsi="Symbol" w:hint="default"/>
+      </w:rPr>
+    </w:lvl>
+    <w:lvl w:ilvl="7" w:tplc="04060003" w:tentative="1">
+      <w:start w:val="1"/>
+      <w:numFmt w:val="bullet"/>
+      <w:lvlText w:val="o"/>
+      <w:lvlJc w:val="left"/>
+      <w:pPr>
+        <w:ind w:left="5760" w:hanging="360"/>
+      </w:pPr>
+      <w:rPr>
+        <w:rFonts w:ascii="Courier New" w:hAnsi="Courier New" w:cs="Courier New" w:hint="default"/>
+      </w:rPr>
+    </w:lvl>
+    <w:lvl w:ilvl="8" w:tplc="04060005" w:tentative="1">
+      <w:start w:val="1"/>
+      <w:numFmt w:val="bullet"/>
+      <w:lvlText w:val=""/>
+      <w:lvlJc w:val="left"/>
+      <w:pPr>
+        <w:ind w:left="6480" w:hanging="360"/>
+      </w:pPr>
+      <w:rPr>
+        <w:rFonts w:ascii="Wingdings" w:hAnsi="Wingdings" w:hint="default"/>
+      </w:rPr>
+    </w:lvl>
+  </w:abstractNum>
+  <w:abstractNum w:abstractNumId="5" w15:restartNumberingAfterBreak="0">
     <w:nsid w:val="46475F43"/>
     <w:multiLevelType w:val="hybridMultilevel"/>
     <w:tmpl w:val="0C28D396"/>
@@ -1861,17 +4499,487 @@
       </w:rPr>
     </w:lvl>
   </w:abstractNum>
+  <w:abstractNum w:abstractNumId="6" w15:restartNumberingAfterBreak="0">
+    <w:nsid w:val="51E34AF7"/>
+    <w:multiLevelType w:val="hybridMultilevel"/>
+    <w:tmpl w:val="5860BB00"/>
+    <w:lvl w:ilvl="0" w:tplc="04060001">
+      <w:start w:val="1"/>
+      <w:numFmt w:val="bullet"/>
+      <w:lvlText w:val=""/>
+      <w:lvlJc w:val="left"/>
+      <w:pPr>
+        <w:ind w:left="720" w:hanging="360"/>
+      </w:pPr>
+      <w:rPr>
+        <w:rFonts w:ascii="Symbol" w:hAnsi="Symbol" w:hint="default"/>
+      </w:rPr>
+    </w:lvl>
+    <w:lvl w:ilvl="1" w:tplc="04060003" w:tentative="1">
+      <w:start w:val="1"/>
+      <w:numFmt w:val="bullet"/>
+      <w:lvlText w:val="o"/>
+      <w:lvlJc w:val="left"/>
+      <w:pPr>
+        <w:ind w:left="1440" w:hanging="360"/>
+      </w:pPr>
+      <w:rPr>
+        <w:rFonts w:ascii="Courier New" w:hAnsi="Courier New" w:cs="Courier New" w:hint="default"/>
+      </w:rPr>
+    </w:lvl>
+    <w:lvl w:ilvl="2" w:tplc="04060005">
+      <w:start w:val="1"/>
+      <w:numFmt w:val="bullet"/>
+      <w:lvlText w:val=""/>
+      <w:lvlJc w:val="left"/>
+      <w:pPr>
+        <w:ind w:left="2160" w:hanging="360"/>
+      </w:pPr>
+      <w:rPr>
+        <w:rFonts w:ascii="Wingdings" w:hAnsi="Wingdings" w:hint="default"/>
+      </w:rPr>
+    </w:lvl>
+    <w:lvl w:ilvl="3" w:tplc="04060001" w:tentative="1">
+      <w:start w:val="1"/>
+      <w:numFmt w:val="bullet"/>
+      <w:lvlText w:val=""/>
+      <w:lvlJc w:val="left"/>
+      <w:pPr>
+        <w:ind w:left="2880" w:hanging="360"/>
+      </w:pPr>
+      <w:rPr>
+        <w:rFonts w:ascii="Symbol" w:hAnsi="Symbol" w:hint="default"/>
+      </w:rPr>
+    </w:lvl>
+    <w:lvl w:ilvl="4" w:tplc="04060003" w:tentative="1">
+      <w:start w:val="1"/>
+      <w:numFmt w:val="bullet"/>
+      <w:lvlText w:val="o"/>
+      <w:lvlJc w:val="left"/>
+      <w:pPr>
+        <w:ind w:left="3600" w:hanging="360"/>
+      </w:pPr>
+      <w:rPr>
+        <w:rFonts w:ascii="Courier New" w:hAnsi="Courier New" w:cs="Courier New" w:hint="default"/>
+      </w:rPr>
+    </w:lvl>
+    <w:lvl w:ilvl="5" w:tplc="04060005" w:tentative="1">
+      <w:start w:val="1"/>
+      <w:numFmt w:val="bullet"/>
+      <w:lvlText w:val=""/>
+      <w:lvlJc w:val="left"/>
+      <w:pPr>
+        <w:ind w:left="4320" w:hanging="360"/>
+      </w:pPr>
+      <w:rPr>
+        <w:rFonts w:ascii="Wingdings" w:hAnsi="Wingdings" w:hint="default"/>
+      </w:rPr>
+    </w:lvl>
+    <w:lvl w:ilvl="6" w:tplc="04060001" w:tentative="1">
+      <w:start w:val="1"/>
+      <w:numFmt w:val="bullet"/>
+      <w:lvlText w:val=""/>
+      <w:lvlJc w:val="left"/>
+      <w:pPr>
+        <w:ind w:left="5040" w:hanging="360"/>
+      </w:pPr>
+      <w:rPr>
+        <w:rFonts w:ascii="Symbol" w:hAnsi="Symbol" w:hint="default"/>
+      </w:rPr>
+    </w:lvl>
+    <w:lvl w:ilvl="7" w:tplc="04060003" w:tentative="1">
+      <w:start w:val="1"/>
+      <w:numFmt w:val="bullet"/>
+      <w:lvlText w:val="o"/>
+      <w:lvlJc w:val="left"/>
+      <w:pPr>
+        <w:ind w:left="5760" w:hanging="360"/>
+      </w:pPr>
+      <w:rPr>
+        <w:rFonts w:ascii="Courier New" w:hAnsi="Courier New" w:cs="Courier New" w:hint="default"/>
+      </w:rPr>
+    </w:lvl>
+    <w:lvl w:ilvl="8" w:tplc="04060005" w:tentative="1">
+      <w:start w:val="1"/>
+      <w:numFmt w:val="bullet"/>
+      <w:lvlText w:val=""/>
+      <w:lvlJc w:val="left"/>
+      <w:pPr>
+        <w:ind w:left="6480" w:hanging="360"/>
+      </w:pPr>
+      <w:rPr>
+        <w:rFonts w:ascii="Wingdings" w:hAnsi="Wingdings" w:hint="default"/>
+      </w:rPr>
+    </w:lvl>
+  </w:abstractNum>
+  <w:abstractNum w:abstractNumId="7" w15:restartNumberingAfterBreak="0">
+    <w:nsid w:val="669475C5"/>
+    <w:multiLevelType w:val="hybridMultilevel"/>
+    <w:tmpl w:val="7AC0BD8E"/>
+    <w:lvl w:ilvl="0" w:tplc="04060001">
+      <w:start w:val="1"/>
+      <w:numFmt w:val="bullet"/>
+      <w:lvlText w:val=""/>
+      <w:lvlJc w:val="left"/>
+      <w:pPr>
+        <w:ind w:left="2025" w:hanging="360"/>
+      </w:pPr>
+      <w:rPr>
+        <w:rFonts w:ascii="Symbol" w:hAnsi="Symbol" w:hint="default"/>
+      </w:rPr>
+    </w:lvl>
+    <w:lvl w:ilvl="1" w:tplc="04060003" w:tentative="1">
+      <w:start w:val="1"/>
+      <w:numFmt w:val="bullet"/>
+      <w:lvlText w:val="o"/>
+      <w:lvlJc w:val="left"/>
+      <w:pPr>
+        <w:ind w:left="2745" w:hanging="360"/>
+      </w:pPr>
+      <w:rPr>
+        <w:rFonts w:ascii="Courier New" w:hAnsi="Courier New" w:cs="Courier New" w:hint="default"/>
+      </w:rPr>
+    </w:lvl>
+    <w:lvl w:ilvl="2" w:tplc="04060005" w:tentative="1">
+      <w:start w:val="1"/>
+      <w:numFmt w:val="bullet"/>
+      <w:lvlText w:val=""/>
+      <w:lvlJc w:val="left"/>
+      <w:pPr>
+        <w:ind w:left="3465" w:hanging="360"/>
+      </w:pPr>
+      <w:rPr>
+        <w:rFonts w:ascii="Wingdings" w:hAnsi="Wingdings" w:hint="default"/>
+      </w:rPr>
+    </w:lvl>
+    <w:lvl w:ilvl="3" w:tplc="04060001" w:tentative="1">
+      <w:start w:val="1"/>
+      <w:numFmt w:val="bullet"/>
+      <w:lvlText w:val=""/>
+      <w:lvlJc w:val="left"/>
+      <w:pPr>
+        <w:ind w:left="4185" w:hanging="360"/>
+      </w:pPr>
+      <w:rPr>
+        <w:rFonts w:ascii="Symbol" w:hAnsi="Symbol" w:hint="default"/>
+      </w:rPr>
+    </w:lvl>
+    <w:lvl w:ilvl="4" w:tplc="04060003" w:tentative="1">
+      <w:start w:val="1"/>
+      <w:numFmt w:val="bullet"/>
+      <w:lvlText w:val="o"/>
+      <w:lvlJc w:val="left"/>
+      <w:pPr>
+        <w:ind w:left="4905" w:hanging="360"/>
+      </w:pPr>
+      <w:rPr>
+        <w:rFonts w:ascii="Courier New" w:hAnsi="Courier New" w:cs="Courier New" w:hint="default"/>
+      </w:rPr>
+    </w:lvl>
+    <w:lvl w:ilvl="5" w:tplc="04060005" w:tentative="1">
+      <w:start w:val="1"/>
+      <w:numFmt w:val="bullet"/>
+      <w:lvlText w:val=""/>
+      <w:lvlJc w:val="left"/>
+      <w:pPr>
+        <w:ind w:left="5625" w:hanging="360"/>
+      </w:pPr>
+      <w:rPr>
+        <w:rFonts w:ascii="Wingdings" w:hAnsi="Wingdings" w:hint="default"/>
+      </w:rPr>
+    </w:lvl>
+    <w:lvl w:ilvl="6" w:tplc="04060001" w:tentative="1">
+      <w:start w:val="1"/>
+      <w:numFmt w:val="bullet"/>
+      <w:lvlText w:val=""/>
+      <w:lvlJc w:val="left"/>
+      <w:pPr>
+        <w:ind w:left="6345" w:hanging="360"/>
+      </w:pPr>
+      <w:rPr>
+        <w:rFonts w:ascii="Symbol" w:hAnsi="Symbol" w:hint="default"/>
+      </w:rPr>
+    </w:lvl>
+    <w:lvl w:ilvl="7" w:tplc="04060003" w:tentative="1">
+      <w:start w:val="1"/>
+      <w:numFmt w:val="bullet"/>
+      <w:lvlText w:val="o"/>
+      <w:lvlJc w:val="left"/>
+      <w:pPr>
+        <w:ind w:left="7065" w:hanging="360"/>
+      </w:pPr>
+      <w:rPr>
+        <w:rFonts w:ascii="Courier New" w:hAnsi="Courier New" w:cs="Courier New" w:hint="default"/>
+      </w:rPr>
+    </w:lvl>
+    <w:lvl w:ilvl="8" w:tplc="04060005" w:tentative="1">
+      <w:start w:val="1"/>
+      <w:numFmt w:val="bullet"/>
+      <w:lvlText w:val=""/>
+      <w:lvlJc w:val="left"/>
+      <w:pPr>
+        <w:ind w:left="7785" w:hanging="360"/>
+      </w:pPr>
+      <w:rPr>
+        <w:rFonts w:ascii="Wingdings" w:hAnsi="Wingdings" w:hint="default"/>
+      </w:rPr>
+    </w:lvl>
+  </w:abstractNum>
+  <w:abstractNum w:abstractNumId="8" w15:restartNumberingAfterBreak="0">
+    <w:nsid w:val="6BC64892"/>
+    <w:multiLevelType w:val="hybridMultilevel"/>
+    <w:tmpl w:val="B74C9534"/>
+    <w:lvl w:ilvl="0" w:tplc="04060001">
+      <w:start w:val="1"/>
+      <w:numFmt w:val="bullet"/>
+      <w:lvlText w:val=""/>
+      <w:lvlJc w:val="left"/>
+      <w:pPr>
+        <w:ind w:left="720" w:hanging="360"/>
+      </w:pPr>
+      <w:rPr>
+        <w:rFonts w:ascii="Symbol" w:hAnsi="Symbol" w:hint="default"/>
+      </w:rPr>
+    </w:lvl>
+    <w:lvl w:ilvl="1" w:tplc="04060003" w:tentative="1">
+      <w:start w:val="1"/>
+      <w:numFmt w:val="bullet"/>
+      <w:lvlText w:val="o"/>
+      <w:lvlJc w:val="left"/>
+      <w:pPr>
+        <w:ind w:left="1440" w:hanging="360"/>
+      </w:pPr>
+      <w:rPr>
+        <w:rFonts w:ascii="Courier New" w:hAnsi="Courier New" w:cs="Courier New" w:hint="default"/>
+      </w:rPr>
+    </w:lvl>
+    <w:lvl w:ilvl="2" w:tplc="04060005">
+      <w:start w:val="1"/>
+      <w:numFmt w:val="bullet"/>
+      <w:lvlText w:val=""/>
+      <w:lvlJc w:val="left"/>
+      <w:pPr>
+        <w:ind w:left="2160" w:hanging="360"/>
+      </w:pPr>
+      <w:rPr>
+        <w:rFonts w:ascii="Wingdings" w:hAnsi="Wingdings" w:hint="default"/>
+      </w:rPr>
+    </w:lvl>
+    <w:lvl w:ilvl="3" w:tplc="04060001" w:tentative="1">
+      <w:start w:val="1"/>
+      <w:numFmt w:val="bullet"/>
+      <w:lvlText w:val=""/>
+      <w:lvlJc w:val="left"/>
+      <w:pPr>
+        <w:ind w:left="2880" w:hanging="360"/>
+      </w:pPr>
+      <w:rPr>
+        <w:rFonts w:ascii="Symbol" w:hAnsi="Symbol" w:hint="default"/>
+      </w:rPr>
+    </w:lvl>
+    <w:lvl w:ilvl="4" w:tplc="04060003" w:tentative="1">
+      <w:start w:val="1"/>
+      <w:numFmt w:val="bullet"/>
+      <w:lvlText w:val="o"/>
+      <w:lvlJc w:val="left"/>
+      <w:pPr>
+        <w:ind w:left="3600" w:hanging="360"/>
+      </w:pPr>
+      <w:rPr>
+        <w:rFonts w:ascii="Courier New" w:hAnsi="Courier New" w:cs="Courier New" w:hint="default"/>
+      </w:rPr>
+    </w:lvl>
+    <w:lvl w:ilvl="5" w:tplc="04060005" w:tentative="1">
+      <w:start w:val="1"/>
+      <w:numFmt w:val="bullet"/>
+      <w:lvlText w:val=""/>
+      <w:lvlJc w:val="left"/>
+      <w:pPr>
+        <w:ind w:left="4320" w:hanging="360"/>
+      </w:pPr>
+      <w:rPr>
+        <w:rFonts w:ascii="Wingdings" w:hAnsi="Wingdings" w:hint="default"/>
+      </w:rPr>
+    </w:lvl>
+    <w:lvl w:ilvl="6" w:tplc="04060001" w:tentative="1">
+      <w:start w:val="1"/>
+      <w:numFmt w:val="bullet"/>
+      <w:lvlText w:val=""/>
+      <w:lvlJc w:val="left"/>
+      <w:pPr>
+        <w:ind w:left="5040" w:hanging="360"/>
+      </w:pPr>
+      <w:rPr>
+        <w:rFonts w:ascii="Symbol" w:hAnsi="Symbol" w:hint="default"/>
+      </w:rPr>
+    </w:lvl>
+    <w:lvl w:ilvl="7" w:tplc="04060003" w:tentative="1">
+      <w:start w:val="1"/>
+      <w:numFmt w:val="bullet"/>
+      <w:lvlText w:val="o"/>
+      <w:lvlJc w:val="left"/>
+      <w:pPr>
+        <w:ind w:left="5760" w:hanging="360"/>
+      </w:pPr>
+      <w:rPr>
+        <w:rFonts w:ascii="Courier New" w:hAnsi="Courier New" w:cs="Courier New" w:hint="default"/>
+      </w:rPr>
+    </w:lvl>
+    <w:lvl w:ilvl="8" w:tplc="04060005" w:tentative="1">
+      <w:start w:val="1"/>
+      <w:numFmt w:val="bullet"/>
+      <w:lvlText w:val=""/>
+      <w:lvlJc w:val="left"/>
+      <w:pPr>
+        <w:ind w:left="6480" w:hanging="360"/>
+      </w:pPr>
+      <w:rPr>
+        <w:rFonts w:ascii="Wingdings" w:hAnsi="Wingdings" w:hint="default"/>
+      </w:rPr>
+    </w:lvl>
+  </w:abstractNum>
+  <w:abstractNum w:abstractNumId="9" w15:restartNumberingAfterBreak="0">
+    <w:nsid w:val="75B56D1C"/>
+    <w:multiLevelType w:val="hybridMultilevel"/>
+    <w:tmpl w:val="3934D4F4"/>
+    <w:lvl w:ilvl="0" w:tplc="04060001">
+      <w:start w:val="1"/>
+      <w:numFmt w:val="bullet"/>
+      <w:lvlText w:val=""/>
+      <w:lvlJc w:val="left"/>
+      <w:pPr>
+        <w:ind w:left="720" w:hanging="360"/>
+      </w:pPr>
+      <w:rPr>
+        <w:rFonts w:ascii="Symbol" w:hAnsi="Symbol" w:hint="default"/>
+      </w:rPr>
+    </w:lvl>
+    <w:lvl w:ilvl="1" w:tplc="04060003" w:tentative="1">
+      <w:start w:val="1"/>
+      <w:numFmt w:val="bullet"/>
+      <w:lvlText w:val="o"/>
+      <w:lvlJc w:val="left"/>
+      <w:pPr>
+        <w:ind w:left="1440" w:hanging="360"/>
+      </w:pPr>
+      <w:rPr>
+        <w:rFonts w:ascii="Courier New" w:hAnsi="Courier New" w:cs="Courier New" w:hint="default"/>
+      </w:rPr>
+    </w:lvl>
+    <w:lvl w:ilvl="2" w:tplc="04060005">
+      <w:start w:val="1"/>
+      <w:numFmt w:val="bullet"/>
+      <w:lvlText w:val=""/>
+      <w:lvlJc w:val="left"/>
+      <w:pPr>
+        <w:ind w:left="2160" w:hanging="360"/>
+      </w:pPr>
+      <w:rPr>
+        <w:rFonts w:ascii="Wingdings" w:hAnsi="Wingdings" w:hint="default"/>
+      </w:rPr>
+    </w:lvl>
+    <w:lvl w:ilvl="3" w:tplc="04060001" w:tentative="1">
+      <w:start w:val="1"/>
+      <w:numFmt w:val="bullet"/>
+      <w:lvlText w:val=""/>
+      <w:lvlJc w:val="left"/>
+      <w:pPr>
+        <w:ind w:left="2880" w:hanging="360"/>
+      </w:pPr>
+      <w:rPr>
+        <w:rFonts w:ascii="Symbol" w:hAnsi="Symbol" w:hint="default"/>
+      </w:rPr>
+    </w:lvl>
+    <w:lvl w:ilvl="4" w:tplc="04060003" w:tentative="1">
+      <w:start w:val="1"/>
+      <w:numFmt w:val="bullet"/>
+      <w:lvlText w:val="o"/>
+      <w:lvlJc w:val="left"/>
+      <w:pPr>
+        <w:ind w:left="3600" w:hanging="360"/>
+      </w:pPr>
+      <w:rPr>
+        <w:rFonts w:ascii="Courier New" w:hAnsi="Courier New" w:cs="Courier New" w:hint="default"/>
+      </w:rPr>
+    </w:lvl>
+    <w:lvl w:ilvl="5" w:tplc="04060005" w:tentative="1">
+      <w:start w:val="1"/>
+      <w:numFmt w:val="bullet"/>
+      <w:lvlText w:val=""/>
+      <w:lvlJc w:val="left"/>
+      <w:pPr>
+        <w:ind w:left="4320" w:hanging="360"/>
+      </w:pPr>
+      <w:rPr>
+        <w:rFonts w:ascii="Wingdings" w:hAnsi="Wingdings" w:hint="default"/>
+      </w:rPr>
+    </w:lvl>
+    <w:lvl w:ilvl="6" w:tplc="04060001" w:tentative="1">
+      <w:start w:val="1"/>
+      <w:numFmt w:val="bullet"/>
+      <w:lvlText w:val=""/>
+      <w:lvlJc w:val="left"/>
+      <w:pPr>
+        <w:ind w:left="5040" w:hanging="360"/>
+      </w:pPr>
+      <w:rPr>
+        <w:rFonts w:ascii="Symbol" w:hAnsi="Symbol" w:hint="default"/>
+      </w:rPr>
+    </w:lvl>
+    <w:lvl w:ilvl="7" w:tplc="04060003" w:tentative="1">
+      <w:start w:val="1"/>
+      <w:numFmt w:val="bullet"/>
+      <w:lvlText w:val="o"/>
+      <w:lvlJc w:val="left"/>
+      <w:pPr>
+        <w:ind w:left="5760" w:hanging="360"/>
+      </w:pPr>
+      <w:rPr>
+        <w:rFonts w:ascii="Courier New" w:hAnsi="Courier New" w:cs="Courier New" w:hint="default"/>
+      </w:rPr>
+    </w:lvl>
+    <w:lvl w:ilvl="8" w:tplc="04060005" w:tentative="1">
+      <w:start w:val="1"/>
+      <w:numFmt w:val="bullet"/>
+      <w:lvlText w:val=""/>
+      <w:lvlJc w:val="left"/>
+      <w:pPr>
+        <w:ind w:left="6480" w:hanging="360"/>
+      </w:pPr>
+      <w:rPr>
+        <w:rFonts w:ascii="Wingdings" w:hAnsi="Wingdings" w:hint="default"/>
+      </w:rPr>
+    </w:lvl>
+  </w:abstractNum>
   <w:num w:numId="1">
+    <w:abstractNumId w:val="5"/>
+  </w:num>
+  <w:num w:numId="2">
+    <w:abstractNumId w:val="4"/>
+  </w:num>
+  <w:num w:numId="3">
+    <w:abstractNumId w:val="2"/>
+  </w:num>
+  <w:num w:numId="4">
+    <w:abstractNumId w:val="8"/>
+  </w:num>
+  <w:num w:numId="5">
+    <w:abstractNumId w:val="1"/>
+  </w:num>
+  <w:num w:numId="6">
     <w:abstractNumId w:val="0"/>
-    <w:lvlOverride w:ilvl="0"/>
-    <w:lvlOverride w:ilvl="1"/>
-    <w:lvlOverride w:ilvl="2"/>
-    <w:lvlOverride w:ilvl="3"/>
-    <w:lvlOverride w:ilvl="4"/>
-    <w:lvlOverride w:ilvl="5"/>
-    <w:lvlOverride w:ilvl="6"/>
-    <w:lvlOverride w:ilvl="7"/>
-    <w:lvlOverride w:ilvl="8"/>
+  </w:num>
+  <w:num w:numId="7">
+    <w:abstractNumId w:val="9"/>
+  </w:num>
+  <w:num w:numId="8">
+    <w:abstractNumId w:val="7"/>
+  </w:num>
+  <w:num w:numId="9">
+    <w:abstractNumId w:val="6"/>
+  </w:num>
+  <w:num w:numId="10">
+    <w:abstractNumId w:val="3"/>
   </w:num>
 </w:numbering>
 </file>
@@ -2484,6 +5592,18 @@
       <w:contextualSpacing/>
     </w:pPr>
   </w:style>
+  <w:style w:type="character" w:styleId="IntenseEmphasis">
+    <w:name w:val="Intense Emphasis"/>
+    <w:basedOn w:val="DefaultParagraphFont"/>
+    <w:uiPriority w:val="21"/>
+    <w:qFormat/>
+    <w:rsid w:val="004F1243"/>
+    <w:rPr>
+      <w:i/>
+      <w:iCs/>
+      <w:color w:val="4472C4" w:themeColor="accent1"/>
+    </w:rPr>
+  </w:style>
 </w:styles>
 </file>
 
@@ -2787,7 +5907,7 @@
 </file>
 
 <file path=customXml/itemProps1.xml><?xml version="1.0" encoding="utf-8"?>
-<ds:datastoreItem xmlns:ds="http://schemas.openxmlformats.org/officeDocument/2006/customXml" ds:itemID="{FE24B3AD-1ED0-4ED9-B5D5-A2C4F9F22919}">
+<ds:datastoreItem xmlns:ds="http://schemas.openxmlformats.org/officeDocument/2006/customXml" ds:itemID="{38EC22B7-F57F-49D2-9BA9-93037720C0DB}">
   <ds:schemaRefs>
     <ds:schemaRef ds:uri="http://schemas.openxmlformats.org/officeDocument/2006/bibliography"/>
   </ds:schemaRefs>

</xml_diff>